<commit_message>
added introduction to essay
</commit_message>
<xml_diff>
--- a/First Year/First Semester/Critical and Ethical Thinking/Essay/Draft_1.docx
+++ b/First Year/First Semester/Critical and Ethical Thinking/Essay/Draft_1.docx
@@ -367,23 +367,7 @@
           <w:sz w:val="24"/>
           <w:szCs w:val="24"/>
         </w:rPr>
-        <w:t>Inteligen</w:t>
-      </w:r>
-      <w:r>
-        <w:rPr>
-          <w:rFonts w:ascii="Times New Roman" w:hAnsi="Times New Roman" w:cs="Times New Roman"/>
-          <w:sz w:val="24"/>
-          <w:szCs w:val="24"/>
-        </w:rPr>
-        <w:t>ț</w:t>
-      </w:r>
-      <w:r>
-        <w:rPr>
-          <w:rFonts w:ascii="Times New Roman" w:hAnsi="Times New Roman" w:cs="Times New Roman"/>
-          <w:sz w:val="24"/>
-          <w:szCs w:val="24"/>
-        </w:rPr>
-        <w:t>a artificial</w:t>
+        <w:t>Înainte de toate, o s</w:t>
       </w:r>
       <w:r>
         <w:rPr>
@@ -399,293 +383,80 @@
           <w:sz w:val="24"/>
           <w:szCs w:val="24"/>
         </w:rPr>
-        <w:t xml:space="preserve"> este greu de definit</w:t>
-      </w:r>
-      <w:r>
-        <w:rPr>
-          <w:rFonts w:ascii="Times New Roman" w:hAnsi="Times New Roman" w:cs="Times New Roman"/>
-          <w:sz w:val="24"/>
-          <w:szCs w:val="24"/>
-        </w:rPr>
-        <w:t xml:space="preserve"> în prezent, deoarece nimeni nu știe încă ce este cu adevărat</w:t>
-      </w:r>
-      <w:r>
-        <w:rPr>
-          <w:rFonts w:ascii="Times New Roman" w:hAnsi="Times New Roman" w:cs="Times New Roman"/>
-          <w:sz w:val="24"/>
-          <w:szCs w:val="24"/>
-        </w:rPr>
-        <w:t xml:space="preserve">, dar pentru a vă introduce in tematică am să folosesc testul Turing ca </w:t>
-      </w:r>
-      <w:r>
-        <w:rPr>
-          <w:rFonts w:ascii="Times New Roman" w:hAnsi="Times New Roman" w:cs="Times New Roman"/>
-          <w:sz w:val="24"/>
-          <w:szCs w:val="24"/>
-        </w:rPr>
-        <w:t>ș</w:t>
-      </w:r>
-      <w:r>
-        <w:rPr>
-          <w:rFonts w:ascii="Times New Roman" w:hAnsi="Times New Roman" w:cs="Times New Roman"/>
-          <w:sz w:val="24"/>
-          <w:szCs w:val="24"/>
-        </w:rPr>
-        <w:t>i definiție</w:t>
-      </w:r>
-      <w:r>
-        <w:rPr>
-          <w:rFonts w:ascii="Times New Roman" w:hAnsi="Times New Roman" w:cs="Times New Roman"/>
-          <w:sz w:val="24"/>
-          <w:szCs w:val="24"/>
-        </w:rPr>
-        <w:t>. Alan Turing, persoana care a creat acest test</w:t>
-      </w:r>
-      <w:r>
-        <w:rPr>
-          <w:rFonts w:ascii="Times New Roman" w:hAnsi="Times New Roman" w:cs="Times New Roman"/>
-          <w:sz w:val="24"/>
-          <w:szCs w:val="24"/>
-        </w:rPr>
-        <w:t>, consider</w:t>
-      </w:r>
-      <w:r>
-        <w:rPr>
-          <w:rFonts w:ascii="Times New Roman" w:hAnsi="Times New Roman" w:cs="Times New Roman"/>
-          <w:sz w:val="24"/>
-          <w:szCs w:val="24"/>
-        </w:rPr>
-        <w:t>a</w:t>
-      </w:r>
-      <w:r>
-        <w:rPr>
-          <w:rFonts w:ascii="Times New Roman" w:hAnsi="Times New Roman" w:cs="Times New Roman"/>
-          <w:sz w:val="24"/>
-          <w:szCs w:val="24"/>
-        </w:rPr>
-        <w:t xml:space="preserve"> că o mașină</w:t>
-      </w:r>
-      <w:r>
-        <w:rPr>
-          <w:rFonts w:ascii="Times New Roman" w:hAnsi="Times New Roman" w:cs="Times New Roman"/>
-          <w:sz w:val="24"/>
-          <w:szCs w:val="24"/>
-        </w:rPr>
-        <w:t>rie</w:t>
-      </w:r>
-      <w:r>
-        <w:rPr>
-          <w:rFonts w:ascii="Times New Roman" w:hAnsi="Times New Roman" w:cs="Times New Roman"/>
-          <w:sz w:val="24"/>
-          <w:szCs w:val="24"/>
-        </w:rPr>
-        <w:t xml:space="preserve"> poate fi definită ca inteligentă, dacă trece această probă. </w:t>
-      </w:r>
-      <w:r>
-        <w:rPr>
-          <w:rFonts w:ascii="Times New Roman" w:hAnsi="Times New Roman" w:cs="Times New Roman"/>
-          <w:sz w:val="24"/>
-          <w:szCs w:val="24"/>
-        </w:rPr>
-        <w:t>Dar ce este acest test? Să presupunem că avem o persoană, o mașină</w:t>
-      </w:r>
-      <w:r>
-        <w:rPr>
-          <w:rFonts w:ascii="Times New Roman" w:hAnsi="Times New Roman" w:cs="Times New Roman"/>
-          <w:sz w:val="24"/>
-          <w:szCs w:val="24"/>
-        </w:rPr>
-        <w:t>rie</w:t>
-      </w:r>
-      <w:r>
-        <w:rPr>
-          <w:rFonts w:ascii="Times New Roman" w:hAnsi="Times New Roman" w:cs="Times New Roman"/>
-          <w:sz w:val="24"/>
-          <w:szCs w:val="24"/>
-        </w:rPr>
-        <w:t xml:space="preserve"> si un interogator. </w:t>
-      </w:r>
-      <w:r>
-        <w:rPr>
-          <w:rFonts w:ascii="Times New Roman" w:hAnsi="Times New Roman" w:cs="Times New Roman"/>
-          <w:sz w:val="24"/>
-          <w:szCs w:val="24"/>
-        </w:rPr>
-        <w:t>Scopul jocului este ca interogatorul s</w:t>
-      </w:r>
-      <w:r>
-        <w:rPr>
-          <w:rFonts w:ascii="Times New Roman" w:hAnsi="Times New Roman" w:cs="Times New Roman"/>
-          <w:sz w:val="24"/>
-          <w:szCs w:val="24"/>
-        </w:rPr>
-        <w:t>ă</w:t>
-      </w:r>
-      <w:r>
-        <w:rPr>
-          <w:rFonts w:ascii="Times New Roman" w:hAnsi="Times New Roman" w:cs="Times New Roman"/>
-          <w:sz w:val="24"/>
-          <w:szCs w:val="24"/>
-        </w:rPr>
-        <w:t xml:space="preserve"> își dea seama care dintre ceilalți doi este o persoană. </w:t>
-      </w:r>
-      <w:r>
-        <w:rPr>
-          <w:rFonts w:ascii="Times New Roman" w:hAnsi="Times New Roman" w:cs="Times New Roman"/>
-          <w:sz w:val="24"/>
-          <w:szCs w:val="24"/>
-        </w:rPr>
-        <w:t xml:space="preserve">El nu știe cine este persoana și cine este mașinăria, el le cunoaște după litere, </w:t>
-      </w:r>
-      <w:r>
-        <w:rPr>
-          <w:rFonts w:ascii="Times New Roman" w:hAnsi="Times New Roman" w:cs="Times New Roman"/>
-          <w:sz w:val="24"/>
-          <w:szCs w:val="24"/>
-        </w:rPr>
-        <w:t>ș</w:t>
-      </w:r>
-      <w:r>
-        <w:rPr>
-          <w:rFonts w:ascii="Times New Roman" w:hAnsi="Times New Roman" w:cs="Times New Roman"/>
-          <w:sz w:val="24"/>
-          <w:szCs w:val="24"/>
-        </w:rPr>
-        <w:t xml:space="preserve">i anume A </w:t>
-      </w:r>
-      <w:r>
-        <w:rPr>
-          <w:rFonts w:ascii="Times New Roman" w:hAnsi="Times New Roman" w:cs="Times New Roman"/>
-          <w:sz w:val="24"/>
-          <w:szCs w:val="24"/>
-        </w:rPr>
-        <w:t>ș</w:t>
-      </w:r>
-      <w:r>
-        <w:rPr>
-          <w:rFonts w:ascii="Times New Roman" w:hAnsi="Times New Roman" w:cs="Times New Roman"/>
-          <w:sz w:val="24"/>
-          <w:szCs w:val="24"/>
-        </w:rPr>
-        <w:t>i B, iar la final trebuie s</w:t>
-      </w:r>
-      <w:r>
-        <w:rPr>
-          <w:rFonts w:ascii="Times New Roman" w:hAnsi="Times New Roman" w:cs="Times New Roman"/>
-          <w:sz w:val="24"/>
-          <w:szCs w:val="24"/>
-        </w:rPr>
-        <w:t>ă</w:t>
-      </w:r>
-      <w:r>
-        <w:rPr>
-          <w:rFonts w:ascii="Times New Roman" w:hAnsi="Times New Roman" w:cs="Times New Roman"/>
-          <w:sz w:val="24"/>
-          <w:szCs w:val="24"/>
-        </w:rPr>
-        <w:t xml:space="preserve"> zică care dintre A, sau B este persoana.</w:t>
-      </w:r>
-      <w:r>
-        <w:rPr>
-          <w:rFonts w:ascii="Times New Roman" w:hAnsi="Times New Roman" w:cs="Times New Roman"/>
-          <w:sz w:val="24"/>
-          <w:szCs w:val="24"/>
-        </w:rPr>
-        <w:t xml:space="preserve"> Ca să afle cine este mașinăria, interogatorul are voie să pună întrebări de acest fel: </w:t>
-      </w:r>
-      <w:r>
-        <w:rPr>
-          <w:rFonts w:ascii="Times New Roman" w:hAnsi="Times New Roman" w:cs="Times New Roman"/>
-          <w:sz w:val="24"/>
-          <w:szCs w:val="24"/>
-        </w:rPr>
-        <w:t>„</w:t>
-      </w:r>
-      <w:r>
-        <w:rPr>
-          <w:rFonts w:ascii="Times New Roman" w:hAnsi="Times New Roman" w:cs="Times New Roman"/>
-          <w:sz w:val="24"/>
-          <w:szCs w:val="24"/>
-        </w:rPr>
-        <w:t xml:space="preserve">Îmi va spune </w:t>
-      </w:r>
-      <w:r>
-        <w:rPr>
-          <w:rFonts w:ascii="Times New Roman" w:hAnsi="Times New Roman" w:cs="Times New Roman"/>
-          <w:sz w:val="24"/>
-          <w:szCs w:val="24"/>
-        </w:rPr>
-        <w:t>A, dacă A merge la magazin?”</w:t>
-      </w:r>
-      <w:r>
-        <w:rPr>
-          <w:rFonts w:ascii="Times New Roman" w:hAnsi="Times New Roman" w:cs="Times New Roman"/>
-          <w:sz w:val="24"/>
-          <w:szCs w:val="24"/>
-        </w:rPr>
         <w:t xml:space="preserve"> </w:t>
       </w:r>
-      <w:sdt>
-        <w:sdtPr>
-          <w:rPr>
-            <w:rFonts w:ascii="Times New Roman" w:hAnsi="Times New Roman" w:cs="Times New Roman"/>
-            <w:sz w:val="24"/>
-            <w:szCs w:val="24"/>
-          </w:rPr>
-          <w:id w:val="843363213"/>
-          <w:citation/>
-        </w:sdtPr>
-        <w:sdtContent>
-          <w:r>
-            <w:rPr>
-              <w:rFonts w:ascii="Times New Roman" w:hAnsi="Times New Roman" w:cs="Times New Roman"/>
-              <w:sz w:val="24"/>
-              <w:szCs w:val="24"/>
-            </w:rPr>
-            <w:fldChar w:fldCharType="begin"/>
-          </w:r>
-          <w:r>
-            <w:rPr>
-              <w:rFonts w:ascii="Times New Roman" w:hAnsi="Times New Roman" w:cs="Times New Roman"/>
-              <w:sz w:val="24"/>
-              <w:szCs w:val="24"/>
-            </w:rPr>
-            <w:instrText xml:space="preserve"> CITATION Sta03 \l 1048 </w:instrText>
-          </w:r>
-          <w:r>
-            <w:rPr>
-              <w:rFonts w:ascii="Times New Roman" w:hAnsi="Times New Roman" w:cs="Times New Roman"/>
-              <w:sz w:val="24"/>
-              <w:szCs w:val="24"/>
-            </w:rPr>
-            <w:fldChar w:fldCharType="separate"/>
-          </w:r>
-          <w:r>
-            <w:rPr>
-              <w:rFonts w:ascii="Times New Roman" w:hAnsi="Times New Roman" w:cs="Times New Roman"/>
-              <w:noProof/>
-              <w:sz w:val="24"/>
-              <w:szCs w:val="24"/>
-            </w:rPr>
-            <w:t>(Philosophy, 2003)</w:t>
-          </w:r>
-          <w:r>
-            <w:rPr>
-              <w:rFonts w:ascii="Times New Roman" w:hAnsi="Times New Roman" w:cs="Times New Roman"/>
-              <w:sz w:val="24"/>
-              <w:szCs w:val="24"/>
-            </w:rPr>
-            <w:fldChar w:fldCharType="end"/>
-          </w:r>
-        </w:sdtContent>
-      </w:sdt>
-      <w:r>
-        <w:rPr>
-          <w:rFonts w:ascii="Times New Roman" w:hAnsi="Times New Roman" w:cs="Times New Roman"/>
-          <w:sz w:val="24"/>
-          <w:szCs w:val="24"/>
-        </w:rPr>
-        <w:t xml:space="preserve">. </w:t>
+      <w:r>
+        <w:rPr>
+          <w:rFonts w:ascii="Times New Roman" w:hAnsi="Times New Roman" w:cs="Times New Roman"/>
+          <w:sz w:val="24"/>
+          <w:szCs w:val="24"/>
+        </w:rPr>
+        <w:t xml:space="preserve">ofer și o definiție a artei ca să nu lăsăm loc de confuzie. Așa cum scrie </w:t>
+      </w:r>
+      <w:r>
+        <w:rPr>
+          <w:rFonts w:ascii="Times New Roman" w:hAnsi="Times New Roman" w:cs="Times New Roman"/>
+          <w:sz w:val="24"/>
+          <w:szCs w:val="24"/>
+        </w:rPr>
+        <w:t>p</w:t>
+      </w:r>
+      <w:r>
+        <w:rPr>
+          <w:rFonts w:ascii="Times New Roman" w:hAnsi="Times New Roman" w:cs="Times New Roman"/>
+          <w:sz w:val="24"/>
+          <w:szCs w:val="24"/>
+        </w:rPr>
+        <w:t>e dexonline.ro</w:t>
+      </w:r>
+      <w:r>
+        <w:rPr>
+          <w:rFonts w:ascii="Times New Roman" w:hAnsi="Times New Roman" w:cs="Times New Roman"/>
+          <w:sz w:val="24"/>
+          <w:szCs w:val="24"/>
+        </w:rPr>
+        <w:t>,</w:t>
+      </w:r>
+      <w:r>
+        <w:rPr>
+          <w:rFonts w:ascii="Times New Roman" w:hAnsi="Times New Roman" w:cs="Times New Roman"/>
+          <w:sz w:val="24"/>
+          <w:szCs w:val="24"/>
+        </w:rPr>
+        <w:t xml:space="preserve"> arta este o „activitate </w:t>
+      </w:r>
+      <w:r>
+        <w:rPr>
+          <w:rFonts w:ascii="Times New Roman" w:hAnsi="Times New Roman" w:cs="Times New Roman"/>
+          <w:sz w:val="24"/>
+          <w:szCs w:val="24"/>
+        </w:rPr>
+        <w:t>a omului care are drept scop producerea unor valori estetice și care folosește mijloace de exprimare cu caracter specific</w:t>
+      </w:r>
+      <w:r>
+        <w:rPr>
+          <w:rFonts w:ascii="Times New Roman" w:hAnsi="Times New Roman" w:cs="Times New Roman"/>
+          <w:sz w:val="24"/>
+          <w:szCs w:val="24"/>
+        </w:rPr>
+        <w:t xml:space="preserve">” </w:t>
+      </w:r>
+      <w:r>
+        <w:rPr>
+          <w:rStyle w:val="FootnoteReference"/>
+          <w:rFonts w:ascii="Times New Roman" w:hAnsi="Times New Roman" w:cs="Times New Roman"/>
+          <w:sz w:val="24"/>
+          <w:szCs w:val="24"/>
+        </w:rPr>
+        <w:footnoteReference w:id="1"/>
+      </w:r>
+      <w:r>
+        <w:rPr>
+          <w:rFonts w:ascii="Times New Roman" w:hAnsi="Times New Roman" w:cs="Times New Roman"/>
+          <w:sz w:val="24"/>
+          <w:szCs w:val="24"/>
+        </w:rPr>
+        <w:t>.</w:t>
       </w:r>
     </w:p>
     <w:p>
@@ -704,23 +475,255 @@
           <w:sz w:val="24"/>
           <w:szCs w:val="24"/>
         </w:rPr>
-        <w:t xml:space="preserve">De aici pleacă și problema noastră, aceste „mașinării” au </w:t>
-      </w:r>
-      <w:r>
-        <w:rPr>
-          <w:rFonts w:ascii="Times New Roman" w:hAnsi="Times New Roman" w:cs="Times New Roman"/>
-          <w:sz w:val="24"/>
-          <w:szCs w:val="24"/>
-        </w:rPr>
-        <w:t>ajuns mai performante decât ne imaginam, atât de performante încât una dintre ele a reușit să câștige un concurs de pictură în Colorad</w:t>
-      </w:r>
-      <w:r>
-        <w:rPr>
-          <w:rFonts w:ascii="Times New Roman" w:hAnsi="Times New Roman" w:cs="Times New Roman"/>
-          <w:sz w:val="24"/>
-          <w:szCs w:val="24"/>
-        </w:rPr>
-        <w:t>o</w:t>
+        <w:t>Inteligen</w:t>
+      </w:r>
+      <w:r>
+        <w:rPr>
+          <w:rFonts w:ascii="Times New Roman" w:hAnsi="Times New Roman" w:cs="Times New Roman"/>
+          <w:sz w:val="24"/>
+          <w:szCs w:val="24"/>
+        </w:rPr>
+        <w:t>ț</w:t>
+      </w:r>
+      <w:r>
+        <w:rPr>
+          <w:rFonts w:ascii="Times New Roman" w:hAnsi="Times New Roman" w:cs="Times New Roman"/>
+          <w:sz w:val="24"/>
+          <w:szCs w:val="24"/>
+        </w:rPr>
+        <w:t>a artificial</w:t>
+      </w:r>
+      <w:r>
+        <w:rPr>
+          <w:rFonts w:ascii="Times New Roman" w:hAnsi="Times New Roman" w:cs="Times New Roman"/>
+          <w:sz w:val="24"/>
+          <w:szCs w:val="24"/>
+        </w:rPr>
+        <w:t>ă</w:t>
+      </w:r>
+      <w:r>
+        <w:rPr>
+          <w:rFonts w:ascii="Times New Roman" w:hAnsi="Times New Roman" w:cs="Times New Roman"/>
+          <w:sz w:val="24"/>
+          <w:szCs w:val="24"/>
+        </w:rPr>
+        <w:t xml:space="preserve"> este greu de definit</w:t>
+      </w:r>
+      <w:r>
+        <w:rPr>
+          <w:rFonts w:ascii="Times New Roman" w:hAnsi="Times New Roman" w:cs="Times New Roman"/>
+          <w:sz w:val="24"/>
+          <w:szCs w:val="24"/>
+        </w:rPr>
+        <w:t xml:space="preserve"> în prezent, deoarece nimeni nu știe încă ce este cu adevărat</w:t>
+      </w:r>
+      <w:r>
+        <w:rPr>
+          <w:rFonts w:ascii="Times New Roman" w:hAnsi="Times New Roman" w:cs="Times New Roman"/>
+          <w:sz w:val="24"/>
+          <w:szCs w:val="24"/>
+        </w:rPr>
+        <w:t xml:space="preserve">, dar pentru a vă introduce in tematică am să folosesc testul Turing ca </w:t>
+      </w:r>
+      <w:r>
+        <w:rPr>
+          <w:rFonts w:ascii="Times New Roman" w:hAnsi="Times New Roman" w:cs="Times New Roman"/>
+          <w:sz w:val="24"/>
+          <w:szCs w:val="24"/>
+        </w:rPr>
+        <w:t>ș</w:t>
+      </w:r>
+      <w:r>
+        <w:rPr>
+          <w:rFonts w:ascii="Times New Roman" w:hAnsi="Times New Roman" w:cs="Times New Roman"/>
+          <w:sz w:val="24"/>
+          <w:szCs w:val="24"/>
+        </w:rPr>
+        <w:t>i definiție</w:t>
+      </w:r>
+      <w:r>
+        <w:rPr>
+          <w:rFonts w:ascii="Times New Roman" w:hAnsi="Times New Roman" w:cs="Times New Roman"/>
+          <w:sz w:val="24"/>
+          <w:szCs w:val="24"/>
+        </w:rPr>
+        <w:t>. Alan Turing, persoana care a creat acest test</w:t>
+      </w:r>
+      <w:r>
+        <w:rPr>
+          <w:rFonts w:ascii="Times New Roman" w:hAnsi="Times New Roman" w:cs="Times New Roman"/>
+          <w:sz w:val="24"/>
+          <w:szCs w:val="24"/>
+        </w:rPr>
+        <w:t>, consider</w:t>
+      </w:r>
+      <w:r>
+        <w:rPr>
+          <w:rFonts w:ascii="Times New Roman" w:hAnsi="Times New Roman" w:cs="Times New Roman"/>
+          <w:sz w:val="24"/>
+          <w:szCs w:val="24"/>
+        </w:rPr>
+        <w:t>a</w:t>
+      </w:r>
+      <w:r>
+        <w:rPr>
+          <w:rFonts w:ascii="Times New Roman" w:hAnsi="Times New Roman" w:cs="Times New Roman"/>
+          <w:sz w:val="24"/>
+          <w:szCs w:val="24"/>
+        </w:rPr>
+        <w:t xml:space="preserve"> că o mașină</w:t>
+      </w:r>
+      <w:r>
+        <w:rPr>
+          <w:rFonts w:ascii="Times New Roman" w:hAnsi="Times New Roman" w:cs="Times New Roman"/>
+          <w:sz w:val="24"/>
+          <w:szCs w:val="24"/>
+        </w:rPr>
+        <w:t>rie</w:t>
+      </w:r>
+      <w:r>
+        <w:rPr>
+          <w:rFonts w:ascii="Times New Roman" w:hAnsi="Times New Roman" w:cs="Times New Roman"/>
+          <w:sz w:val="24"/>
+          <w:szCs w:val="24"/>
+        </w:rPr>
+        <w:t xml:space="preserve"> poate fi definită ca inteligentă, dacă trece această probă. </w:t>
+      </w:r>
+      <w:r>
+        <w:rPr>
+          <w:rFonts w:ascii="Times New Roman" w:hAnsi="Times New Roman" w:cs="Times New Roman"/>
+          <w:sz w:val="24"/>
+          <w:szCs w:val="24"/>
+        </w:rPr>
+        <w:t>Dar ce este acest test? Să presupunem că avem o persoană, o mașină</w:t>
+      </w:r>
+      <w:r>
+        <w:rPr>
+          <w:rFonts w:ascii="Times New Roman" w:hAnsi="Times New Roman" w:cs="Times New Roman"/>
+          <w:sz w:val="24"/>
+          <w:szCs w:val="24"/>
+        </w:rPr>
+        <w:t>rie</w:t>
+      </w:r>
+      <w:r>
+        <w:rPr>
+          <w:rFonts w:ascii="Times New Roman" w:hAnsi="Times New Roman" w:cs="Times New Roman"/>
+          <w:sz w:val="24"/>
+          <w:szCs w:val="24"/>
+        </w:rPr>
+        <w:t xml:space="preserve"> si un interogator. </w:t>
+      </w:r>
+      <w:r>
+        <w:rPr>
+          <w:rFonts w:ascii="Times New Roman" w:hAnsi="Times New Roman" w:cs="Times New Roman"/>
+          <w:sz w:val="24"/>
+          <w:szCs w:val="24"/>
+        </w:rPr>
+        <w:t>Scopul jocului este ca interogatorul s</w:t>
+      </w:r>
+      <w:r>
+        <w:rPr>
+          <w:rFonts w:ascii="Times New Roman" w:hAnsi="Times New Roman" w:cs="Times New Roman"/>
+          <w:sz w:val="24"/>
+          <w:szCs w:val="24"/>
+        </w:rPr>
+        <w:t>ă</w:t>
+      </w:r>
+      <w:r>
+        <w:rPr>
+          <w:rFonts w:ascii="Times New Roman" w:hAnsi="Times New Roman" w:cs="Times New Roman"/>
+          <w:sz w:val="24"/>
+          <w:szCs w:val="24"/>
+        </w:rPr>
+        <w:t xml:space="preserve"> își dea seama care dintre ceilalți doi este o persoană. </w:t>
+      </w:r>
+      <w:r>
+        <w:rPr>
+          <w:rFonts w:ascii="Times New Roman" w:hAnsi="Times New Roman" w:cs="Times New Roman"/>
+          <w:sz w:val="24"/>
+          <w:szCs w:val="24"/>
+        </w:rPr>
+        <w:t xml:space="preserve">El nu știe cine este persoana și cine este mașinăria, el le cunoaște după litere, </w:t>
+      </w:r>
+      <w:r>
+        <w:rPr>
+          <w:rFonts w:ascii="Times New Roman" w:hAnsi="Times New Roman" w:cs="Times New Roman"/>
+          <w:sz w:val="24"/>
+          <w:szCs w:val="24"/>
+        </w:rPr>
+        <w:t>ș</w:t>
+      </w:r>
+      <w:r>
+        <w:rPr>
+          <w:rFonts w:ascii="Times New Roman" w:hAnsi="Times New Roman" w:cs="Times New Roman"/>
+          <w:sz w:val="24"/>
+          <w:szCs w:val="24"/>
+        </w:rPr>
+        <w:t xml:space="preserve">i anume A </w:t>
+      </w:r>
+      <w:r>
+        <w:rPr>
+          <w:rFonts w:ascii="Times New Roman" w:hAnsi="Times New Roman" w:cs="Times New Roman"/>
+          <w:sz w:val="24"/>
+          <w:szCs w:val="24"/>
+        </w:rPr>
+        <w:t>ș</w:t>
+      </w:r>
+      <w:r>
+        <w:rPr>
+          <w:rFonts w:ascii="Times New Roman" w:hAnsi="Times New Roman" w:cs="Times New Roman"/>
+          <w:sz w:val="24"/>
+          <w:szCs w:val="24"/>
+        </w:rPr>
+        <w:t>i B, iar la final trebuie s</w:t>
+      </w:r>
+      <w:r>
+        <w:rPr>
+          <w:rFonts w:ascii="Times New Roman" w:hAnsi="Times New Roman" w:cs="Times New Roman"/>
+          <w:sz w:val="24"/>
+          <w:szCs w:val="24"/>
+        </w:rPr>
+        <w:t>ă</w:t>
+      </w:r>
+      <w:r>
+        <w:rPr>
+          <w:rFonts w:ascii="Times New Roman" w:hAnsi="Times New Roman" w:cs="Times New Roman"/>
+          <w:sz w:val="24"/>
+          <w:szCs w:val="24"/>
+        </w:rPr>
+        <w:t xml:space="preserve"> zică care dintre A, sau B este persoana.</w:t>
+      </w:r>
+      <w:r>
+        <w:rPr>
+          <w:rFonts w:ascii="Times New Roman" w:hAnsi="Times New Roman" w:cs="Times New Roman"/>
+          <w:sz w:val="24"/>
+          <w:szCs w:val="24"/>
+        </w:rPr>
+        <w:t xml:space="preserve"> Ca să afle cine este mașinăria, interogatorul are voie să pună întrebări de acest fel: </w:t>
+      </w:r>
+      <w:r>
+        <w:rPr>
+          <w:rFonts w:ascii="Times New Roman" w:hAnsi="Times New Roman" w:cs="Times New Roman"/>
+          <w:sz w:val="24"/>
+          <w:szCs w:val="24"/>
+        </w:rPr>
+        <w:t>„</w:t>
+      </w:r>
+      <w:r>
+        <w:rPr>
+          <w:rFonts w:ascii="Times New Roman" w:hAnsi="Times New Roman" w:cs="Times New Roman"/>
+          <w:sz w:val="24"/>
+          <w:szCs w:val="24"/>
+        </w:rPr>
+        <w:t xml:space="preserve">Îmi va spune </w:t>
+      </w:r>
+      <w:r>
+        <w:rPr>
+          <w:rFonts w:ascii="Times New Roman" w:hAnsi="Times New Roman" w:cs="Times New Roman"/>
+          <w:sz w:val="24"/>
+          <w:szCs w:val="24"/>
+        </w:rPr>
+        <w:t>A, dacă A merge la magazin?”</w:t>
       </w:r>
       <w:r>
         <w:rPr>
@@ -730,125 +733,14 @@
         </w:rPr>
         <w:t xml:space="preserve"> </w:t>
       </w:r>
-      <w:sdt>
-        <w:sdtPr>
-          <w:rPr>
-            <w:rFonts w:ascii="Times New Roman" w:hAnsi="Times New Roman" w:cs="Times New Roman"/>
-            <w:sz w:val="24"/>
-            <w:szCs w:val="24"/>
-          </w:rPr>
-          <w:id w:val="-588003826"/>
-          <w:citation/>
-        </w:sdtPr>
-        <w:sdtContent>
-          <w:r>
-            <w:rPr>
-              <w:rFonts w:ascii="Times New Roman" w:hAnsi="Times New Roman" w:cs="Times New Roman"/>
-              <w:sz w:val="24"/>
-              <w:szCs w:val="24"/>
-            </w:rPr>
-            <w:fldChar w:fldCharType="begin"/>
-          </w:r>
-          <w:r>
-            <w:rPr>
-              <w:rFonts w:ascii="Times New Roman" w:hAnsi="Times New Roman" w:cs="Times New Roman"/>
-              <w:sz w:val="24"/>
-              <w:szCs w:val="24"/>
-              <w:lang w:val="en-US"/>
-            </w:rPr>
-            <w:instrText xml:space="preserve">CITATION The22 \l 1033 </w:instrText>
-          </w:r>
-          <w:r>
-            <w:rPr>
-              <w:rFonts w:ascii="Times New Roman" w:hAnsi="Times New Roman" w:cs="Times New Roman"/>
-              <w:sz w:val="24"/>
-              <w:szCs w:val="24"/>
-            </w:rPr>
-            <w:fldChar w:fldCharType="separate"/>
-          </w:r>
-          <w:r>
-            <w:rPr>
-              <w:rFonts w:ascii="Times New Roman" w:hAnsi="Times New Roman" w:cs="Times New Roman"/>
-              <w:noProof/>
-              <w:sz w:val="24"/>
-              <w:szCs w:val="24"/>
-              <w:lang w:val="en-US"/>
-            </w:rPr>
-            <w:t>(Times, 2022)</w:t>
-          </w:r>
-          <w:r>
-            <w:rPr>
-              <w:rFonts w:ascii="Times New Roman" w:hAnsi="Times New Roman" w:cs="Times New Roman"/>
-              <w:sz w:val="24"/>
-              <w:szCs w:val="24"/>
-            </w:rPr>
-            <w:fldChar w:fldCharType="end"/>
-          </w:r>
-        </w:sdtContent>
-      </w:sdt>
-      <w:r>
-        <w:rPr>
-          <w:rFonts w:ascii="Times New Roman" w:hAnsi="Times New Roman" w:cs="Times New Roman"/>
-          <w:sz w:val="24"/>
-          <w:szCs w:val="24"/>
-        </w:rPr>
-        <w:t>.</w:t>
-      </w:r>
-      <w:r>
-        <w:rPr>
-          <w:rFonts w:ascii="Times New Roman" w:hAnsi="Times New Roman" w:cs="Times New Roman"/>
-          <w:sz w:val="24"/>
-          <w:szCs w:val="24"/>
-        </w:rPr>
-        <w:t xml:space="preserve"> </w:t>
-      </w:r>
-      <w:r>
-        <w:rPr>
-          <w:rFonts w:ascii="Times New Roman" w:hAnsi="Times New Roman" w:cs="Times New Roman"/>
-          <w:sz w:val="24"/>
-          <w:szCs w:val="24"/>
-        </w:rPr>
-        <w:t>Astfel, reușind să imite așa bine un om, creând o pictur</w:t>
-      </w:r>
-      <w:r>
-        <w:rPr>
-          <w:rFonts w:ascii="Times New Roman" w:hAnsi="Times New Roman" w:cs="Times New Roman"/>
-          <w:sz w:val="24"/>
-          <w:szCs w:val="24"/>
-        </w:rPr>
-        <w:t>ă</w:t>
-      </w:r>
-      <w:r>
-        <w:rPr>
-          <w:rFonts w:ascii="Times New Roman" w:hAnsi="Times New Roman" w:cs="Times New Roman"/>
-          <w:sz w:val="24"/>
-          <w:szCs w:val="24"/>
-        </w:rPr>
-        <w:t xml:space="preserve"> care pare realistă, artiștii au început să își pună problema că vor fi înlocuiți </w:t>
-      </w:r>
-      <w:r>
-        <w:rPr>
-          <w:rFonts w:ascii="Times New Roman" w:hAnsi="Times New Roman" w:cs="Times New Roman"/>
-          <w:sz w:val="24"/>
-          <w:szCs w:val="24"/>
-        </w:rPr>
-        <w:t>de</w:t>
-      </w:r>
-      <w:r>
-        <w:rPr>
-          <w:rFonts w:ascii="Times New Roman" w:hAnsi="Times New Roman" w:cs="Times New Roman"/>
-          <w:sz w:val="24"/>
-          <w:szCs w:val="24"/>
-        </w:rPr>
-        <w:t xml:space="preserve"> </w:t>
-      </w:r>
-      <w:r>
-        <w:rPr>
-          <w:rFonts w:ascii="Times New Roman" w:hAnsi="Times New Roman" w:cs="Times New Roman"/>
-          <w:sz w:val="24"/>
-          <w:szCs w:val="24"/>
-        </w:rPr>
-        <w:t>inteligența artificială</w:t>
+      <w:r>
+        <w:rPr>
+          <w:rStyle w:val="FootnoteReference"/>
+          <w:rFonts w:ascii="Times New Roman" w:hAnsi="Times New Roman" w:cs="Times New Roman"/>
+          <w:sz w:val="24"/>
+          <w:szCs w:val="24"/>
+        </w:rPr>
+        <w:footnoteReference w:id="2"/>
       </w:r>
       <w:r>
         <w:rPr>
@@ -875,6 +767,130 @@
           <w:sz w:val="24"/>
           <w:szCs w:val="24"/>
         </w:rPr>
+        <w:t xml:space="preserve">De aici pleacă și problema noastră, aceste „mașinării” au </w:t>
+      </w:r>
+      <w:r>
+        <w:rPr>
+          <w:rFonts w:ascii="Times New Roman" w:hAnsi="Times New Roman" w:cs="Times New Roman"/>
+          <w:sz w:val="24"/>
+          <w:szCs w:val="24"/>
+        </w:rPr>
+        <w:t>ajuns mai performante decât ne imaginam, atât de performante încât una dintre ele a reușit să câștige un concurs de pictură în Colorad</w:t>
+      </w:r>
+      <w:r>
+        <w:rPr>
+          <w:rFonts w:ascii="Times New Roman" w:hAnsi="Times New Roman" w:cs="Times New Roman"/>
+          <w:sz w:val="24"/>
+          <w:szCs w:val="24"/>
+        </w:rPr>
+        <w:t>o</w:t>
+      </w:r>
+      <w:r>
+        <w:rPr>
+          <w:rFonts w:ascii="Times New Roman" w:hAnsi="Times New Roman" w:cs="Times New Roman"/>
+          <w:sz w:val="24"/>
+          <w:szCs w:val="24"/>
+        </w:rPr>
+        <w:t xml:space="preserve"> </w:t>
+      </w:r>
+      <w:r>
+        <w:rPr>
+          <w:rStyle w:val="FootnoteReference"/>
+          <w:rFonts w:ascii="Times New Roman" w:hAnsi="Times New Roman" w:cs="Times New Roman"/>
+          <w:sz w:val="24"/>
+          <w:szCs w:val="24"/>
+        </w:rPr>
+        <w:footnoteReference w:id="3"/>
+      </w:r>
+      <w:r>
+        <w:rPr>
+          <w:rFonts w:ascii="Times New Roman" w:hAnsi="Times New Roman" w:cs="Times New Roman"/>
+          <w:sz w:val="24"/>
+          <w:szCs w:val="24"/>
+        </w:rPr>
+        <w:t>.</w:t>
+      </w:r>
+      <w:r>
+        <w:rPr>
+          <w:rFonts w:ascii="Times New Roman" w:hAnsi="Times New Roman" w:cs="Times New Roman"/>
+          <w:sz w:val="24"/>
+          <w:szCs w:val="24"/>
+        </w:rPr>
+        <w:t xml:space="preserve"> </w:t>
+      </w:r>
+      <w:r>
+        <w:rPr>
+          <w:rFonts w:ascii="Times New Roman" w:hAnsi="Times New Roman" w:cs="Times New Roman"/>
+          <w:sz w:val="24"/>
+          <w:szCs w:val="24"/>
+        </w:rPr>
+        <w:t>Astfel, reușind să imite așa bine un om, creând o pictur</w:t>
+      </w:r>
+      <w:r>
+        <w:rPr>
+          <w:rFonts w:ascii="Times New Roman" w:hAnsi="Times New Roman" w:cs="Times New Roman"/>
+          <w:sz w:val="24"/>
+          <w:szCs w:val="24"/>
+        </w:rPr>
+        <w:t>ă</w:t>
+      </w:r>
+      <w:r>
+        <w:rPr>
+          <w:rFonts w:ascii="Times New Roman" w:hAnsi="Times New Roman" w:cs="Times New Roman"/>
+          <w:sz w:val="24"/>
+          <w:szCs w:val="24"/>
+        </w:rPr>
+        <w:t xml:space="preserve"> care pare realistă, artiștii au început să își pună problema că vor fi înlocuiți </w:t>
+      </w:r>
+      <w:r>
+        <w:rPr>
+          <w:rFonts w:ascii="Times New Roman" w:hAnsi="Times New Roman" w:cs="Times New Roman"/>
+          <w:sz w:val="24"/>
+          <w:szCs w:val="24"/>
+        </w:rPr>
+        <w:t>de</w:t>
+      </w:r>
+      <w:r>
+        <w:rPr>
+          <w:rFonts w:ascii="Times New Roman" w:hAnsi="Times New Roman" w:cs="Times New Roman"/>
+          <w:sz w:val="24"/>
+          <w:szCs w:val="24"/>
+        </w:rPr>
+        <w:t xml:space="preserve"> </w:t>
+      </w:r>
+      <w:r>
+        <w:rPr>
+          <w:rFonts w:ascii="Times New Roman" w:hAnsi="Times New Roman" w:cs="Times New Roman"/>
+          <w:sz w:val="24"/>
+          <w:szCs w:val="24"/>
+        </w:rPr>
+        <w:t>inteligența artificială</w:t>
+      </w:r>
+      <w:r>
+        <w:rPr>
+          <w:rFonts w:ascii="Times New Roman" w:hAnsi="Times New Roman" w:cs="Times New Roman"/>
+          <w:sz w:val="24"/>
+          <w:szCs w:val="24"/>
+        </w:rPr>
+        <w:t xml:space="preserve">. </w:t>
+      </w:r>
+    </w:p>
+    <w:p>
+      <w:pPr>
+        <w:spacing w:line="360" w:lineRule="auto"/>
+        <w:ind w:left="360" w:firstLine="348"/>
+        <w:rPr>
+          <w:rFonts w:ascii="Times New Roman" w:hAnsi="Times New Roman" w:cs="Times New Roman"/>
+          <w:sz w:val="24"/>
+          <w:szCs w:val="24"/>
+        </w:rPr>
+      </w:pPr>
+      <w:r>
+        <w:rPr>
+          <w:rFonts w:ascii="Times New Roman" w:hAnsi="Times New Roman" w:cs="Times New Roman"/>
+          <w:sz w:val="24"/>
+          <w:szCs w:val="24"/>
+        </w:rPr>
         <w:t>Din punctul meu de vedere, inteligența artificială încă nu a ajuns în punctul în care să poată înlocui oamenii, în artă</w:t>
       </w:r>
       <w:r>
@@ -925,6 +941,17 @@
         </w:rPr>
         <w:t xml:space="preserve"> îi avantajează doar pe cei fără experiență, când de fapt ea doar îmbunătățește abilitățile deja existente ale artistului.</w:t>
       </w:r>
+    </w:p>
+    <w:p>
+      <w:pPr>
+        <w:spacing w:line="360" w:lineRule="auto"/>
+        <w:ind w:left="360" w:firstLine="348"/>
+        <w:rPr>
+          <w:rFonts w:ascii="Times New Roman" w:hAnsi="Times New Roman" w:cs="Times New Roman"/>
+          <w:sz w:val="24"/>
+          <w:szCs w:val="24"/>
+        </w:rPr>
+      </w:pPr>
     </w:p>
     <w:p>
       <w:pPr>
@@ -950,6 +977,7 @@
           <w:sz w:val="24"/>
           <w:szCs w:val="24"/>
         </w:rPr>
+        <w:lastRenderedPageBreak/>
         <w:t>Argument</w:t>
       </w:r>
       <w:r>
@@ -1010,46 +1038,49 @@
         </w:rPr>
       </w:pPr>
     </w:p>
-    <w:p>
-      <w:pPr>
-        <w:spacing w:line="360" w:lineRule="auto"/>
-        <w:ind w:left="708"/>
-        <w:rPr>
-          <w:rFonts w:ascii="Times New Roman" w:hAnsi="Times New Roman" w:cs="Times New Roman"/>
-          <w:sz w:val="24"/>
-          <w:szCs w:val="24"/>
-          <w:lang w:val="en-US"/>
-        </w:rPr>
-      </w:pPr>
-    </w:p>
-    <w:p>
-      <w:pPr>
-        <w:spacing w:line="360" w:lineRule="auto"/>
-        <w:ind w:left="708"/>
-        <w:rPr>
-          <w:rFonts w:ascii="Times New Roman" w:hAnsi="Times New Roman" w:cs="Times New Roman"/>
-          <w:sz w:val="24"/>
-          <w:szCs w:val="24"/>
-          <w:lang w:val="en-US"/>
-        </w:rPr>
-      </w:pPr>
-    </w:p>
     <w:sdt>
       <w:sdtPr>
-        <w:id w:val="1888288051"/>
+        <w:id w:val="1495762833"/>
         <w:docPartObj>
           <w:docPartGallery w:val="Bibliographies"/>
           <w:docPartUnique/>
         </w:docPartObj>
       </w:sdtPr>
-      <w:sdtEndPr/>
+      <w:sdtEndPr>
+        <w:rPr>
+          <w:rFonts w:asciiTheme="minorHAnsi" w:eastAsiaTheme="minorHAnsi" w:hAnsiTheme="minorHAnsi" w:cstheme="minorBidi"/>
+          <w:color w:val="auto"/>
+          <w:sz w:val="22"/>
+          <w:szCs w:val="22"/>
+          <w:lang w:val="ro-RO"/>
+        </w:rPr>
+      </w:sdtEndPr>
       <w:sdtContent>
+        <w:p>
+          <w:pPr>
+            <w:pStyle w:val="Heading1"/>
+          </w:pPr>
+          <w:r>
+            <w:rPr>
+              <w:lang w:val="ro-RO"/>
+            </w:rPr>
+            <w:t>Bibliogra</w:t>
+          </w:r>
+          <w:r>
+            <w:rPr>
+              <w:lang w:val="ro-RO"/>
+            </w:rPr>
+            <w:t>fie</w:t>
+          </w:r>
+          <w:r>
+            <w:t>:</w:t>
+          </w:r>
+        </w:p>
         <w:sdt>
           <w:sdtPr>
-            <w:id w:val="111145805"/>
+            <w:id w:val="-377860728"/>
             <w:bibliography/>
           </w:sdtPr>
-          <w:sdtEndPr/>
           <w:sdtContent>
             <w:p>
               <w:pPr>
@@ -1122,10 +1153,34 @@
             </w:p>
             <w:p>
               <w:pPr>
+                <w:pStyle w:val="Bibliography"/>
+                <w:ind w:left="720" w:hanging="720"/>
                 <w:rPr>
-                  <w:rFonts w:eastAsia="Times New Roman"/>
+                  <w:noProof/>
                 </w:rPr>
               </w:pPr>
+              <w:r>
+                <w:rPr>
+                  <w:noProof/>
+                </w:rPr>
+                <w:t xml:space="preserve">Vasilescu, R. (1996). </w:t>
+              </w:r>
+              <w:r>
+                <w:rPr>
+                  <w:i/>
+                  <w:iCs/>
+                  <w:noProof/>
+                </w:rPr>
+                <w:t>Inteligența Artificială</w:t>
+              </w:r>
+              <w:r>
+                <w:rPr>
+                  <w:noProof/>
+                </w:rPr>
+                <w:t>. Preluat de pe cs.cmu.edu: https://www.cs.cmu.edu/~mihaib/articole/ai/ai-html.html</w:t>
+              </w:r>
+            </w:p>
+            <w:p>
               <w:r>
                 <w:rPr>
                   <w:b/>
@@ -1137,6 +1192,42 @@
             </w:p>
           </w:sdtContent>
         </w:sdt>
+      </w:sdtContent>
+    </w:sdt>
+    <w:p>
+      <w:pPr>
+        <w:rPr>
+          <w:rFonts w:ascii="Times New Roman" w:hAnsi="Times New Roman" w:cs="Times New Roman"/>
+          <w:sz w:val="24"/>
+          <w:szCs w:val="24"/>
+          <w:lang w:val="en-US"/>
+        </w:rPr>
+      </w:pPr>
+    </w:p>
+    <w:sdt>
+      <w:sdtPr>
+        <w:rPr>
+          <w:rFonts w:eastAsia="Times New Roman"/>
+        </w:rPr>
+        <w:id w:val="1888288051"/>
+        <w:docPartObj>
+          <w:docPartGallery w:val="Bibliographies"/>
+          <w:docPartUnique/>
+        </w:docPartObj>
+      </w:sdtPr>
+      <w:sdtEndPr>
+        <w:rPr>
+          <w:rFonts w:eastAsiaTheme="minorHAnsi"/>
+        </w:rPr>
+      </w:sdtEndPr>
+      <w:sdtContent>
+        <w:p>
+          <w:pPr>
+            <w:rPr>
+              <w:rFonts w:eastAsia="Times New Roman"/>
+            </w:rPr>
+          </w:pPr>
+        </w:p>
       </w:sdtContent>
     </w:sdt>
     <w:sectPr>
@@ -1197,6 +1288,119 @@
       </w:r>
     </w:p>
   </w:footnote>
+  <w:footnote w:id="1">
+    <w:p>
+      <w:pPr>
+        <w:pStyle w:val="FootnoteText"/>
+        <w:rPr>
+          <w:lang w:val="en-US"/>
+        </w:rPr>
+      </w:pPr>
+      <w:r>
+        <w:rPr>
+          <w:rStyle w:val="FootnoteReference"/>
+        </w:rPr>
+        <w:footnoteRef/>
+      </w:r>
+      <w:r>
+        <w:t xml:space="preserve"> Definiție artă</w:t>
+      </w:r>
+      <w:r>
+        <w:rPr>
+          <w:lang w:val="en-US"/>
+        </w:rPr>
+        <w:t xml:space="preserve">: </w:t>
+      </w:r>
+      <w:hyperlink r:id="rId1" w:history="1">
+        <w:r>
+          <w:rPr>
+            <w:rStyle w:val="Hyperlink"/>
+            <w:lang w:val="en-US"/>
+          </w:rPr>
+          <w:t>https://dexonline.ro/definitie/arta</w:t>
+        </w:r>
+      </w:hyperlink>
+      <w:r>
+        <w:rPr>
+          <w:lang w:val="en-US"/>
+        </w:rPr>
+        <w:t xml:space="preserve"> </w:t>
+      </w:r>
+    </w:p>
+  </w:footnote>
+  <w:footnote w:id="2">
+    <w:p>
+      <w:pPr>
+        <w:pStyle w:val="FootnoteText"/>
+        <w:rPr>
+          <w:lang w:val="en-US"/>
+        </w:rPr>
+      </w:pPr>
+      <w:r>
+        <w:rPr>
+          <w:rStyle w:val="FootnoteReference"/>
+        </w:rPr>
+        <w:footnoteRef/>
+      </w:r>
+      <w:r>
+        <w:t xml:space="preserve"> </w:t>
+      </w:r>
+      <w:r>
+        <w:rPr>
+          <w:lang w:val="en-US"/>
+        </w:rPr>
+        <w:t xml:space="preserve">The Turing Test: </w:t>
+      </w:r>
+      <w:hyperlink r:id="rId2" w:history="1">
+        <w:r>
+          <w:rPr>
+            <w:rStyle w:val="Hyperlink"/>
+            <w:lang w:val="en-US"/>
+          </w:rPr>
+          <w:t>https://plato.stanford.edu/index.html</w:t>
+        </w:r>
+      </w:hyperlink>
+      <w:r>
+        <w:rPr>
+          <w:lang w:val="en-US"/>
+        </w:rPr>
+        <w:t xml:space="preserve"> </w:t>
+      </w:r>
+    </w:p>
+  </w:footnote>
+  <w:footnote w:id="3">
+    <w:p>
+      <w:pPr>
+        <w:pStyle w:val="FootnoteText"/>
+      </w:pPr>
+      <w:r>
+        <w:rPr>
+          <w:rStyle w:val="FootnoteReference"/>
+        </w:rPr>
+        <w:footnoteRef/>
+      </w:r>
+      <w:r>
+        <w:t xml:space="preserve">  </w:t>
+      </w:r>
+      <w:r>
+        <w:rPr>
+          <w:lang w:val="en-US"/>
+        </w:rPr>
+        <w:t>An A.I. – Generated Picture Won an Art Prize. Artists Aren’t Happy:</w:t>
+      </w:r>
+      <w:r>
+        <w:t xml:space="preserve"> </w:t>
+      </w:r>
+      <w:hyperlink r:id="rId3" w:history="1">
+        <w:r>
+          <w:rPr>
+            <w:rStyle w:val="Hyperlink"/>
+          </w:rPr>
+          <w:t>https://www.nytimes.com/2022/09/02/technology/ai-artificial-intelligence-artists.html</w:t>
+        </w:r>
+      </w:hyperlink>
+    </w:p>
+  </w:footnote>
 </w:footnotes>
 </file>
 
@@ -1205,41 +1409,16 @@
   <w:p>
     <w:pPr>
       <w:pStyle w:val="Header"/>
-      <w:rPr>
-        <w:lang w:val="en-US"/>
-      </w:rPr>
     </w:pPr>
     <w:r>
-      <w:rPr>
-        <w:lang w:val="en-US"/>
-      </w:rPr>
       <w:t>Mincu Adrian-Lucian</w:t>
     </w:r>
     <w:r>
-      <w:rPr>
-        <w:lang w:val="en-US"/>
-      </w:rPr>
       <w:tab/>
     </w:r>
     <w:r>
-      <w:rPr>
-        <w:lang w:val="en-US"/>
-      </w:rPr>
       <w:tab/>
-    </w:r>
-    <w:proofErr w:type="spellStart"/>
-    <w:r>
-      <w:rPr>
-        <w:lang w:val="en-US"/>
-      </w:rPr>
-      <w:t>Grupa</w:t>
-    </w:r>
-    <w:proofErr w:type="spellEnd"/>
-    <w:r>
-      <w:rPr>
-        <w:lang w:val="en-US"/>
-      </w:rPr>
-      <w:t>: 132</w:t>
+      <w:t>Grupa: 132</w:t>
     </w:r>
   </w:p>
 </w:hdr>
@@ -1914,6 +2093,57 @@
       <w:shd w:val="clear" w:color="auto" w:fill="E1DFDD"/>
     </w:rPr>
   </w:style>
+  <w:style w:type="character" w:styleId="FollowedHyperlink">
+    <w:name w:val="FollowedHyperlink"/>
+    <w:basedOn w:val="DefaultParagraphFont"/>
+    <w:uiPriority w:val="99"/>
+    <w:semiHidden/>
+    <w:unhideWhenUsed/>
+    <w:rsid w:val="005C3029"/>
+    <w:rPr>
+      <w:color w:val="954F72" w:themeColor="followedHyperlink"/>
+      <w:u w:val="single"/>
+    </w:rPr>
+  </w:style>
+  <w:style w:type="paragraph" w:styleId="FootnoteText">
+    <w:name w:val="footnote text"/>
+    <w:basedOn w:val="Normal"/>
+    <w:link w:val="FootnoteTextChar"/>
+    <w:uiPriority w:val="99"/>
+    <w:semiHidden/>
+    <w:unhideWhenUsed/>
+    <w:rsid w:val="00680BCB"/>
+    <w:pPr>
+      <w:spacing w:after="0" w:line="240" w:lineRule="auto"/>
+    </w:pPr>
+    <w:rPr>
+      <w:sz w:val="20"/>
+      <w:szCs w:val="20"/>
+    </w:rPr>
+  </w:style>
+  <w:style w:type="character" w:customStyle="1" w:styleId="FootnoteTextChar">
+    <w:name w:val="Footnote Text Char"/>
+    <w:basedOn w:val="DefaultParagraphFont"/>
+    <w:link w:val="FootnoteText"/>
+    <w:uiPriority w:val="99"/>
+    <w:semiHidden/>
+    <w:rsid w:val="00680BCB"/>
+    <w:rPr>
+      <w:sz w:val="20"/>
+      <w:szCs w:val="20"/>
+    </w:rPr>
+  </w:style>
+  <w:style w:type="character" w:styleId="FootnoteReference">
+    <w:name w:val="footnote reference"/>
+    <w:basedOn w:val="DefaultParagraphFont"/>
+    <w:uiPriority w:val="99"/>
+    <w:semiHidden/>
+    <w:unhideWhenUsed/>
+    <w:rsid w:val="00680BCB"/>
+    <w:rPr>
+      <w:vertAlign w:val="superscript"/>
+    </w:rPr>
+  </w:style>
 </w:styles>
 </file>
 
@@ -2235,7 +2465,7 @@
     <b:Month>Septembrie</b:Month>
     <b:Day>02</b:Day>
     <b:URL>https://www.nytimes.com/2022/09/02/technology/ai-artificial-intelligence-artists.html</b:URL>
-    <b:RefOrder>2</b:RefOrder>
+    <b:RefOrder>1</b:RefOrder>
   </b:Source>
   <b:Source>
     <b:Tag>Sta03</b:Tag>
@@ -2258,13 +2488,33 @@
     <b:Month>Aprilie</b:Month>
     <b:Day>09</b:Day>
     <b:URL>https://plato.stanford.edu/entries/turing-test/</b:URL>
-    <b:RefOrder>1</b:RefOrder>
+    <b:RefOrder>2</b:RefOrder>
+  </b:Source>
+  <b:Source>
+    <b:Tag>Ral96</b:Tag>
+    <b:SourceType>InternetSite</b:SourceType>
+    <b:Guid>{55E5A3D0-2E54-4AD4-B3C1-0AD4B94BB0F4}</b:Guid>
+    <b:Author>
+      <b:Author>
+        <b:NameList>
+          <b:Person>
+            <b:Last>Vasilescu</b:Last>
+            <b:First>Raluca</b:First>
+          </b:Person>
+        </b:NameList>
+      </b:Author>
+    </b:Author>
+    <b:Title>Inteligența Artificială</b:Title>
+    <b:InternetSiteTitle>cs.cmu.edu</b:InternetSiteTitle>
+    <b:Year>1996</b:Year>
+    <b:URL>https://www.cs.cmu.edu/~mihaib/articole/ai/ai-html.html</b:URL>
+    <b:RefOrder>3</b:RefOrder>
   </b:Source>
 </b:Sources>
 </file>
 
 <file path=customXml/itemProps1.xml><?xml version="1.0" encoding="utf-8"?>
-<ds:datastoreItem xmlns:ds="http://schemas.openxmlformats.org/officeDocument/2006/customXml" ds:itemID="{0C8D9157-6634-4AC3-B639-E8817035A2F4}">
+<ds:datastoreItem xmlns:ds="http://schemas.openxmlformats.org/officeDocument/2006/customXml" ds:itemID="{A305D958-481D-41E1-BE8E-63ECBA09895B}">
   <ds:schemaRefs>
     <ds:schemaRef ds:uri="http://schemas.openxmlformats.org/officeDocument/2006/bibliography"/>
   </ds:schemaRefs>

</xml_diff>

<commit_message>
added arguments and counterarguments
</commit_message>
<xml_diff>
--- a/First Year/First Semester/Critical and Ethical Thinking/Essay/Draft_1.docx
+++ b/First Year/First Semester/Critical and Ethical Thinking/Essay/Draft_1.docx
@@ -1005,14 +1005,746 @@
     <w:p>
       <w:pPr>
         <w:spacing w:line="360" w:lineRule="auto"/>
-        <w:ind w:left="708"/>
+        <w:ind w:firstLine="360"/>
+        <w:rPr>
+          <w:rFonts w:ascii="Times New Roman" w:hAnsi="Times New Roman" w:cs="Times New Roman"/>
+          <w:sz w:val="24"/>
+          <w:szCs w:val="24"/>
+        </w:rPr>
+      </w:pPr>
+      <w:r>
         <w:rPr>
           <w:rFonts w:ascii="Times New Roman" w:hAnsi="Times New Roman" w:cs="Times New Roman"/>
           <w:sz w:val="24"/>
           <w:szCs w:val="24"/>
           <w:lang w:val="en-US"/>
         </w:rPr>
-      </w:pPr>
+        <w:t xml:space="preserve">Ca </w:t>
+      </w:r>
+      <w:r>
+        <w:rPr>
+          <w:rFonts w:ascii="Times New Roman" w:hAnsi="Times New Roman" w:cs="Times New Roman"/>
+          <w:sz w:val="24"/>
+          <w:szCs w:val="24"/>
+        </w:rPr>
+        <w:t xml:space="preserve">și argument, am ales să mă ajut de un videoclip de pe </w:t>
+      </w:r>
+      <w:proofErr w:type="spellStart"/>
+      <w:r>
+        <w:rPr>
+          <w:rFonts w:ascii="Times New Roman" w:hAnsi="Times New Roman" w:cs="Times New Roman"/>
+          <w:sz w:val="24"/>
+          <w:szCs w:val="24"/>
+        </w:rPr>
+        <w:t>youtube</w:t>
+      </w:r>
+      <w:proofErr w:type="spellEnd"/>
+      <w:r>
+        <w:rPr>
+          <w:rFonts w:ascii="Times New Roman" w:hAnsi="Times New Roman" w:cs="Times New Roman"/>
+          <w:sz w:val="24"/>
+          <w:szCs w:val="24"/>
+        </w:rPr>
+        <w:t xml:space="preserve"> al lui </w:t>
+      </w:r>
+      <w:proofErr w:type="spellStart"/>
+      <w:r>
+        <w:rPr>
+          <w:rFonts w:ascii="Times New Roman" w:hAnsi="Times New Roman" w:cs="Times New Roman"/>
+          <w:sz w:val="24"/>
+          <w:szCs w:val="24"/>
+        </w:rPr>
+        <w:t>Cleo</w:t>
+      </w:r>
+      <w:proofErr w:type="spellEnd"/>
+      <w:r>
+        <w:rPr>
+          <w:rFonts w:ascii="Times New Roman" w:hAnsi="Times New Roman" w:cs="Times New Roman"/>
+          <w:sz w:val="24"/>
+          <w:szCs w:val="24"/>
+        </w:rPr>
+        <w:t xml:space="preserve"> Abram care vorbește despre această problemă</w:t>
+      </w:r>
+      <w:r>
+        <w:rPr>
+          <w:rFonts w:ascii="Times New Roman" w:hAnsi="Times New Roman" w:cs="Times New Roman"/>
+          <w:sz w:val="24"/>
+          <w:szCs w:val="24"/>
+        </w:rPr>
+        <w:t>, și anume</w:t>
+      </w:r>
+      <w:r>
+        <w:rPr>
+          <w:rFonts w:ascii="Times New Roman" w:hAnsi="Times New Roman" w:cs="Times New Roman"/>
+          <w:sz w:val="24"/>
+          <w:szCs w:val="24"/>
+          <w:lang w:val="en-US"/>
+        </w:rPr>
+        <w:t>:</w:t>
+      </w:r>
+      <w:r>
+        <w:rPr>
+          <w:rFonts w:ascii="Times New Roman" w:hAnsi="Times New Roman" w:cs="Times New Roman"/>
+          <w:sz w:val="24"/>
+          <w:szCs w:val="24"/>
+        </w:rPr>
+        <w:t xml:space="preserve"> The REAL </w:t>
+      </w:r>
+      <w:proofErr w:type="spellStart"/>
+      <w:r>
+        <w:rPr>
+          <w:rFonts w:ascii="Times New Roman" w:hAnsi="Times New Roman" w:cs="Times New Roman"/>
+          <w:sz w:val="24"/>
+          <w:szCs w:val="24"/>
+        </w:rPr>
+        <w:t>fight</w:t>
+      </w:r>
+      <w:proofErr w:type="spellEnd"/>
+      <w:r>
+        <w:rPr>
+          <w:rFonts w:ascii="Times New Roman" w:hAnsi="Times New Roman" w:cs="Times New Roman"/>
+          <w:sz w:val="24"/>
+          <w:szCs w:val="24"/>
+        </w:rPr>
+        <w:t xml:space="preserve"> over AI </w:t>
+      </w:r>
+      <w:proofErr w:type="spellStart"/>
+      <w:r>
+        <w:rPr>
+          <w:rFonts w:ascii="Times New Roman" w:hAnsi="Times New Roman" w:cs="Times New Roman"/>
+          <w:sz w:val="24"/>
+          <w:szCs w:val="24"/>
+        </w:rPr>
+        <w:t>a</w:t>
+      </w:r>
+      <w:r>
+        <w:rPr>
+          <w:rFonts w:ascii="Times New Roman" w:hAnsi="Times New Roman" w:cs="Times New Roman"/>
+          <w:sz w:val="24"/>
+          <w:szCs w:val="24"/>
+        </w:rPr>
+        <w:t>rt</w:t>
+      </w:r>
+      <w:proofErr w:type="spellEnd"/>
+      <w:r>
+        <w:rPr>
+          <w:rFonts w:ascii="Times New Roman" w:hAnsi="Times New Roman" w:cs="Times New Roman"/>
+          <w:sz w:val="24"/>
+          <w:szCs w:val="24"/>
+        </w:rPr>
+        <w:t xml:space="preserve"> </w:t>
+      </w:r>
+      <w:r>
+        <w:rPr>
+          <w:rStyle w:val="FootnoteReference"/>
+          <w:rFonts w:ascii="Times New Roman" w:hAnsi="Times New Roman" w:cs="Times New Roman"/>
+          <w:sz w:val="24"/>
+          <w:szCs w:val="24"/>
+        </w:rPr>
+        <w:footnoteReference w:id="4"/>
+      </w:r>
+      <w:r>
+        <w:rPr>
+          <w:rFonts w:ascii="Times New Roman" w:hAnsi="Times New Roman" w:cs="Times New Roman"/>
+          <w:sz w:val="24"/>
+          <w:szCs w:val="24"/>
+        </w:rPr>
+        <w:t>.</w:t>
+      </w:r>
+      <w:r>
+        <w:rPr>
+          <w:rFonts w:ascii="Times New Roman" w:hAnsi="Times New Roman" w:cs="Times New Roman"/>
+          <w:sz w:val="24"/>
+          <w:szCs w:val="24"/>
+        </w:rPr>
+        <w:t xml:space="preserve"> În acest video </w:t>
+      </w:r>
+      <w:proofErr w:type="spellStart"/>
+      <w:r>
+        <w:rPr>
+          <w:rFonts w:ascii="Times New Roman" w:hAnsi="Times New Roman" w:cs="Times New Roman"/>
+          <w:sz w:val="24"/>
+          <w:szCs w:val="24"/>
+        </w:rPr>
+        <w:t>Cleo</w:t>
+      </w:r>
+      <w:proofErr w:type="spellEnd"/>
+      <w:r>
+        <w:rPr>
+          <w:rFonts w:ascii="Times New Roman" w:hAnsi="Times New Roman" w:cs="Times New Roman"/>
+          <w:sz w:val="24"/>
+          <w:szCs w:val="24"/>
+        </w:rPr>
+        <w:t xml:space="preserve"> </w:t>
+      </w:r>
+      <w:r>
+        <w:rPr>
+          <w:rFonts w:ascii="Times New Roman" w:hAnsi="Times New Roman" w:cs="Times New Roman"/>
+          <w:sz w:val="24"/>
+          <w:szCs w:val="24"/>
+        </w:rPr>
+        <w:t xml:space="preserve">vrea să facă un test folosind DALLE-2, un program care folosește inteligență artificială pentru a crea imagini. Tot ce trebuie să faci este să îi dai o propoziție și el va crea o poză din ea. </w:t>
+      </w:r>
+      <w:r>
+        <w:rPr>
+          <w:rFonts w:ascii="Times New Roman" w:hAnsi="Times New Roman" w:cs="Times New Roman"/>
+          <w:sz w:val="24"/>
+          <w:szCs w:val="24"/>
+        </w:rPr>
+        <w:t xml:space="preserve">Testul lui </w:t>
+      </w:r>
+      <w:proofErr w:type="spellStart"/>
+      <w:r>
+        <w:rPr>
+          <w:rFonts w:ascii="Times New Roman" w:hAnsi="Times New Roman" w:cs="Times New Roman"/>
+          <w:sz w:val="24"/>
+          <w:szCs w:val="24"/>
+        </w:rPr>
+        <w:t>Cleo</w:t>
+      </w:r>
+      <w:proofErr w:type="spellEnd"/>
+      <w:r>
+        <w:rPr>
+          <w:rFonts w:ascii="Times New Roman" w:hAnsi="Times New Roman" w:cs="Times New Roman"/>
+          <w:sz w:val="24"/>
+          <w:szCs w:val="24"/>
+        </w:rPr>
+        <w:t xml:space="preserve"> constă în două runde, în care ea, care nu are experiență legată de artă, și prietenul ei, Justin care este designer si animator, vor face două ilustrații, una folosind DALLE-2, și alta fără, având un timp de maxim 30 de minute.</w:t>
+      </w:r>
+      <w:r>
+        <w:rPr>
+          <w:rFonts w:ascii="Times New Roman" w:hAnsi="Times New Roman" w:cs="Times New Roman"/>
+          <w:sz w:val="24"/>
+          <w:szCs w:val="24"/>
+        </w:rPr>
+        <w:t xml:space="preserve"> La final, creațiile vor fi supuse unor voturi, de către oameni, pentru a vedea ordinea de la cea mai frumoasă, la cea mai urâtă</w:t>
+      </w:r>
+      <w:r>
+        <w:rPr>
+          <w:rFonts w:ascii="Times New Roman" w:hAnsi="Times New Roman" w:cs="Times New Roman"/>
+          <w:sz w:val="24"/>
+          <w:szCs w:val="24"/>
+        </w:rPr>
+        <w:t>. La final, rezultatele au fost în această ordine</w:t>
+      </w:r>
+      <w:r>
+        <w:rPr>
+          <w:rFonts w:ascii="Times New Roman" w:hAnsi="Times New Roman" w:cs="Times New Roman"/>
+          <w:sz w:val="24"/>
+          <w:szCs w:val="24"/>
+          <w:lang w:val="en-US"/>
+        </w:rPr>
+        <w:t>:</w:t>
+      </w:r>
+      <w:r>
+        <w:rPr>
+          <w:rFonts w:ascii="Times New Roman" w:hAnsi="Times New Roman" w:cs="Times New Roman"/>
+          <w:sz w:val="24"/>
+          <w:szCs w:val="24"/>
+        </w:rPr>
+        <w:t xml:space="preserve"> Justin</w:t>
+      </w:r>
+      <w:r>
+        <w:rPr>
+          <w:rFonts w:ascii="Times New Roman" w:hAnsi="Times New Roman" w:cs="Times New Roman"/>
+          <w:sz w:val="24"/>
+          <w:szCs w:val="24"/>
+        </w:rPr>
+        <w:t xml:space="preserve"> (care a folosit AI), Justin (fără AI), </w:t>
+      </w:r>
+      <w:proofErr w:type="spellStart"/>
+      <w:r>
+        <w:rPr>
+          <w:rFonts w:ascii="Times New Roman" w:hAnsi="Times New Roman" w:cs="Times New Roman"/>
+          <w:sz w:val="24"/>
+          <w:szCs w:val="24"/>
+        </w:rPr>
+        <w:t>Cleo</w:t>
+      </w:r>
+      <w:proofErr w:type="spellEnd"/>
+      <w:r>
+        <w:rPr>
+          <w:rFonts w:ascii="Times New Roman" w:hAnsi="Times New Roman" w:cs="Times New Roman"/>
+          <w:sz w:val="24"/>
+          <w:szCs w:val="24"/>
+        </w:rPr>
+        <w:t xml:space="preserve"> (care a folosit AI), </w:t>
+      </w:r>
+      <w:proofErr w:type="spellStart"/>
+      <w:r>
+        <w:rPr>
+          <w:rFonts w:ascii="Times New Roman" w:hAnsi="Times New Roman" w:cs="Times New Roman"/>
+          <w:sz w:val="24"/>
+          <w:szCs w:val="24"/>
+        </w:rPr>
+        <w:t>Cleo</w:t>
+      </w:r>
+      <w:proofErr w:type="spellEnd"/>
+      <w:r>
+        <w:rPr>
+          <w:rFonts w:ascii="Times New Roman" w:hAnsi="Times New Roman" w:cs="Times New Roman"/>
+          <w:sz w:val="24"/>
+          <w:szCs w:val="24"/>
+        </w:rPr>
+        <w:t xml:space="preserve"> (fără AI). De aici se poate observa clar că inteligența artificială nu a reușit să o transforme pe </w:t>
+      </w:r>
+      <w:proofErr w:type="spellStart"/>
+      <w:r>
+        <w:rPr>
+          <w:rFonts w:ascii="Times New Roman" w:hAnsi="Times New Roman" w:cs="Times New Roman"/>
+          <w:sz w:val="24"/>
+          <w:szCs w:val="24"/>
+        </w:rPr>
+        <w:t>Cleo</w:t>
+      </w:r>
+      <w:proofErr w:type="spellEnd"/>
+      <w:r>
+        <w:rPr>
+          <w:rFonts w:ascii="Times New Roman" w:hAnsi="Times New Roman" w:cs="Times New Roman"/>
+          <w:sz w:val="24"/>
+          <w:szCs w:val="24"/>
+        </w:rPr>
+        <w:t xml:space="preserve"> într-un designer ca Justin, tot el a câștigat. Singura diferență este că DALLE-2 l-a ajutat pe Justin, îmbunătățindu-i arta.</w:t>
+      </w:r>
+      <w:r>
+        <w:rPr>
+          <w:rFonts w:ascii="Times New Roman" w:hAnsi="Times New Roman" w:cs="Times New Roman"/>
+          <w:sz w:val="24"/>
+          <w:szCs w:val="24"/>
+        </w:rPr>
+        <w:t xml:space="preserve"> </w:t>
+      </w:r>
+    </w:p>
+    <w:p>
+      <w:pPr>
+        <w:pStyle w:val="ListParagraph"/>
+        <w:numPr>
+          <w:ilvl w:val="0"/>
+          <w:numId w:val="1"/>
+        </w:numPr>
+        <w:spacing w:line="360" w:lineRule="auto"/>
+        <w:rPr>
+          <w:rFonts w:ascii="Times New Roman" w:hAnsi="Times New Roman" w:cs="Times New Roman"/>
+          <w:b/>
+          <w:bCs/>
+          <w:sz w:val="24"/>
+          <w:szCs w:val="24"/>
+        </w:rPr>
+      </w:pPr>
+      <w:r>
+        <w:rPr>
+          <w:rFonts w:ascii="Times New Roman" w:hAnsi="Times New Roman" w:cs="Times New Roman"/>
+          <w:b/>
+          <w:bCs/>
+          <w:sz w:val="24"/>
+          <w:szCs w:val="24"/>
+        </w:rPr>
+        <w:t>Contraargument:</w:t>
+      </w:r>
+    </w:p>
+    <w:p>
+      <w:pPr>
+        <w:spacing w:line="360" w:lineRule="auto"/>
+        <w:ind w:firstLine="360"/>
+        <w:rPr>
+          <w:rFonts w:ascii="Times New Roman" w:hAnsi="Times New Roman" w:cs="Times New Roman"/>
+          <w:color w:val="333333"/>
+          <w:sz w:val="24"/>
+          <w:szCs w:val="24"/>
+          <w:shd w:val="clear" w:color="auto" w:fill="FFFFFF"/>
+        </w:rPr>
+      </w:pPr>
+      <w:r>
+        <w:rPr>
+          <w:rFonts w:ascii="Times New Roman" w:hAnsi="Times New Roman" w:cs="Times New Roman"/>
+          <w:sz w:val="24"/>
+          <w:szCs w:val="24"/>
+        </w:rPr>
+        <w:t>Desigur, că într-o competiție de artă, inteligența artificială nu are ce căuta, pentru că arta definită este</w:t>
+      </w:r>
+      <w:r>
+        <w:rPr>
+          <w:rFonts w:ascii="Times New Roman" w:hAnsi="Times New Roman" w:cs="Times New Roman"/>
+          <w:sz w:val="24"/>
+          <w:szCs w:val="24"/>
+          <w:lang w:val="en-US"/>
+        </w:rPr>
+        <w:t>:</w:t>
+      </w:r>
+      <w:r>
+        <w:rPr>
+          <w:rFonts w:ascii="Times New Roman" w:hAnsi="Times New Roman" w:cs="Times New Roman"/>
+          <w:sz w:val="24"/>
+          <w:szCs w:val="24"/>
+        </w:rPr>
+        <w:t xml:space="preserve"> </w:t>
+      </w:r>
+      <w:r>
+        <w:rPr>
+          <w:rFonts w:ascii="Times New Roman" w:hAnsi="Times New Roman" w:cs="Times New Roman"/>
+          <w:sz w:val="24"/>
+          <w:szCs w:val="24"/>
+        </w:rPr>
+        <w:t>„o activitate a omului”</w:t>
+      </w:r>
+      <w:r>
+        <w:rPr>
+          <w:rFonts w:ascii="Times New Roman" w:hAnsi="Times New Roman" w:cs="Times New Roman"/>
+          <w:sz w:val="24"/>
+          <w:szCs w:val="24"/>
+        </w:rPr>
+        <w:t xml:space="preserve">. </w:t>
+      </w:r>
+      <w:r>
+        <w:rPr>
+          <w:rFonts w:ascii="Times New Roman" w:hAnsi="Times New Roman" w:cs="Times New Roman"/>
+          <w:sz w:val="24"/>
+          <w:szCs w:val="24"/>
+        </w:rPr>
+        <w:t xml:space="preserve">Din această cauză mulți artiști sunt supărați pentru ce </w:t>
+      </w:r>
+      <w:r>
+        <w:rPr>
+          <w:rFonts w:ascii="Roboto" w:hAnsi="Roboto"/>
+          <w:color w:val="333333"/>
+          <w:sz w:val="23"/>
+          <w:szCs w:val="23"/>
+          <w:shd w:val="clear" w:color="auto" w:fill="FFFFFF"/>
+        </w:rPr>
+        <w:t xml:space="preserve"> </w:t>
+      </w:r>
+      <w:proofErr w:type="spellStart"/>
+      <w:r>
+        <w:rPr>
+          <w:rFonts w:ascii="Times New Roman" w:hAnsi="Times New Roman" w:cs="Times New Roman"/>
+          <w:color w:val="333333"/>
+          <w:sz w:val="24"/>
+          <w:szCs w:val="24"/>
+          <w:shd w:val="clear" w:color="auto" w:fill="FFFFFF"/>
+        </w:rPr>
+        <w:t>Jason</w:t>
+      </w:r>
+      <w:proofErr w:type="spellEnd"/>
+      <w:r>
+        <w:rPr>
+          <w:rFonts w:ascii="Times New Roman" w:hAnsi="Times New Roman" w:cs="Times New Roman"/>
+          <w:color w:val="333333"/>
+          <w:sz w:val="24"/>
+          <w:szCs w:val="24"/>
+          <w:shd w:val="clear" w:color="auto" w:fill="FFFFFF"/>
+        </w:rPr>
+        <w:t xml:space="preserve"> M. Allen</w:t>
+      </w:r>
+      <w:r>
+        <w:rPr>
+          <w:rFonts w:ascii="Times New Roman" w:hAnsi="Times New Roman" w:cs="Times New Roman"/>
+          <w:color w:val="333333"/>
+          <w:sz w:val="24"/>
+          <w:szCs w:val="24"/>
+          <w:shd w:val="clear" w:color="auto" w:fill="FFFFFF"/>
+        </w:rPr>
+        <w:t xml:space="preserve"> a făcut la concursul din Colorado. El a folosit un program de inteligență artificială numit </w:t>
+      </w:r>
+      <w:proofErr w:type="spellStart"/>
+      <w:r>
+        <w:rPr>
+          <w:rFonts w:ascii="Times New Roman" w:hAnsi="Times New Roman" w:cs="Times New Roman"/>
+          <w:color w:val="333333"/>
+          <w:sz w:val="24"/>
+          <w:szCs w:val="24"/>
+          <w:shd w:val="clear" w:color="auto" w:fill="FFFFFF"/>
+        </w:rPr>
+        <w:t>Midjourney</w:t>
+      </w:r>
+      <w:proofErr w:type="spellEnd"/>
+      <w:r>
+        <w:rPr>
+          <w:rFonts w:ascii="Times New Roman" w:hAnsi="Times New Roman" w:cs="Times New Roman"/>
+          <w:color w:val="333333"/>
+          <w:sz w:val="24"/>
+          <w:szCs w:val="24"/>
+          <w:shd w:val="clear" w:color="auto" w:fill="FFFFFF"/>
+        </w:rPr>
+        <w:t xml:space="preserve"> </w:t>
+      </w:r>
+      <w:r>
+        <w:rPr>
+          <w:rFonts w:ascii="Times New Roman" w:hAnsi="Times New Roman" w:cs="Times New Roman"/>
+          <w:color w:val="333333"/>
+          <w:sz w:val="24"/>
+          <w:szCs w:val="24"/>
+          <w:shd w:val="clear" w:color="auto" w:fill="FFFFFF"/>
+        </w:rPr>
+        <w:t>pentru a crea piesa care i-a adus primul loc.</w:t>
+      </w:r>
+      <w:r>
+        <w:rPr>
+          <w:rFonts w:ascii="Times New Roman" w:hAnsi="Times New Roman" w:cs="Times New Roman"/>
+          <w:color w:val="333333"/>
+          <w:sz w:val="24"/>
+          <w:szCs w:val="24"/>
+          <w:shd w:val="clear" w:color="auto" w:fill="FFFFFF"/>
+        </w:rPr>
+        <w:t xml:space="preserve"> Mulți simt că a trișat, faptul că el doar a introdus o propoziție într-un program nu se simte ca și munca pe care ceilalți au depus-o</w:t>
+      </w:r>
+      <w:r>
+        <w:rPr>
+          <w:rFonts w:ascii="Times New Roman" w:hAnsi="Times New Roman" w:cs="Times New Roman"/>
+          <w:color w:val="333333"/>
+          <w:sz w:val="24"/>
+          <w:szCs w:val="24"/>
+          <w:shd w:val="clear" w:color="auto" w:fill="FFFFFF"/>
+        </w:rPr>
+        <w:t>, lucrând ore la imaginile lor, el doar a așteptat maxim 5 minute.</w:t>
+      </w:r>
+      <w:r>
+        <w:rPr>
+          <w:rFonts w:ascii="Times New Roman" w:hAnsi="Times New Roman" w:cs="Times New Roman"/>
+          <w:color w:val="333333"/>
+          <w:sz w:val="24"/>
+          <w:szCs w:val="24"/>
+          <w:shd w:val="clear" w:color="auto" w:fill="FFFFFF"/>
+        </w:rPr>
+        <w:t xml:space="preserve"> Totodată artiștii simt că dac</w:t>
+      </w:r>
+      <w:r>
+        <w:rPr>
+          <w:rFonts w:ascii="Times New Roman" w:hAnsi="Times New Roman" w:cs="Times New Roman"/>
+          <w:color w:val="333333"/>
+          <w:sz w:val="24"/>
+          <w:szCs w:val="24"/>
+          <w:shd w:val="clear" w:color="auto" w:fill="FFFFFF"/>
+        </w:rPr>
+        <w:t>ă</w:t>
+      </w:r>
+      <w:r>
+        <w:rPr>
+          <w:rFonts w:ascii="Times New Roman" w:hAnsi="Times New Roman" w:cs="Times New Roman"/>
+          <w:color w:val="333333"/>
+          <w:sz w:val="24"/>
+          <w:szCs w:val="24"/>
+          <w:shd w:val="clear" w:color="auto" w:fill="FFFFFF"/>
+        </w:rPr>
+        <w:t xml:space="preserve"> lui i-a luat doar câteva minute să facă un întreg tablou, atunci sigur companiile vor opta pentru a angaja un singur om cu inteligență artificială, în loc de 10 care să facă același lucru. </w:t>
+      </w:r>
+      <w:r>
+        <w:rPr>
+          <w:rFonts w:ascii="Times New Roman" w:hAnsi="Times New Roman" w:cs="Times New Roman"/>
+          <w:color w:val="333333"/>
+          <w:sz w:val="24"/>
+          <w:szCs w:val="24"/>
+          <w:shd w:val="clear" w:color="auto" w:fill="FFFFFF"/>
+        </w:rPr>
+        <w:t xml:space="preserve">Dar cel mai rău lucru este că această inteligență artificială „se hrănește” cu imaginile făcute de artiști adevărați, ceea ce înseamnă că, fără acordul lor, antrenează un program care le poate fura locurile </w:t>
+      </w:r>
+      <w:r>
+        <w:rPr>
+          <w:rFonts w:ascii="Times New Roman" w:hAnsi="Times New Roman" w:cs="Times New Roman"/>
+          <w:color w:val="333333"/>
+          <w:sz w:val="24"/>
+          <w:szCs w:val="24"/>
+          <w:shd w:val="clear" w:color="auto" w:fill="FFFFFF"/>
+        </w:rPr>
+        <w:t>î</w:t>
+      </w:r>
+      <w:r>
+        <w:rPr>
+          <w:rFonts w:ascii="Times New Roman" w:hAnsi="Times New Roman" w:cs="Times New Roman"/>
+          <w:color w:val="333333"/>
+          <w:sz w:val="24"/>
+          <w:szCs w:val="24"/>
+          <w:shd w:val="clear" w:color="auto" w:fill="FFFFFF"/>
+        </w:rPr>
+        <w:t>n</w:t>
+      </w:r>
+      <w:r>
+        <w:rPr>
+          <w:rFonts w:ascii="Times New Roman" w:hAnsi="Times New Roman" w:cs="Times New Roman"/>
+          <w:color w:val="333333"/>
+          <w:sz w:val="24"/>
+          <w:szCs w:val="24"/>
+          <w:shd w:val="clear" w:color="auto" w:fill="FFFFFF"/>
+        </w:rPr>
+        <w:t xml:space="preserve"> domeniul artei</w:t>
+      </w:r>
+      <w:r>
+        <w:rPr>
+          <w:rFonts w:ascii="Times New Roman" w:hAnsi="Times New Roman" w:cs="Times New Roman"/>
+          <w:color w:val="333333"/>
+          <w:sz w:val="24"/>
+          <w:szCs w:val="24"/>
+          <w:shd w:val="clear" w:color="auto" w:fill="FFFFFF"/>
+        </w:rPr>
+        <w:t xml:space="preserve">. </w:t>
+      </w:r>
+    </w:p>
+    <w:p>
+      <w:pPr>
+        <w:spacing w:line="360" w:lineRule="auto"/>
+        <w:ind w:firstLine="360"/>
+        <w:rPr>
+          <w:rFonts w:ascii="Times New Roman" w:hAnsi="Times New Roman" w:cs="Times New Roman"/>
+          <w:color w:val="333333"/>
+          <w:sz w:val="24"/>
+          <w:szCs w:val="24"/>
+          <w:shd w:val="clear" w:color="auto" w:fill="FFFFFF"/>
+        </w:rPr>
+      </w:pPr>
+      <w:r>
+        <w:rPr>
+          <w:rFonts w:ascii="Times New Roman" w:hAnsi="Times New Roman" w:cs="Times New Roman"/>
+          <w:color w:val="333333"/>
+          <w:sz w:val="24"/>
+          <w:szCs w:val="24"/>
+          <w:shd w:val="clear" w:color="auto" w:fill="FFFFFF"/>
+        </w:rPr>
+        <w:t xml:space="preserve">Problema cu concursul din Colorado este că, </w:t>
+      </w:r>
+      <w:proofErr w:type="spellStart"/>
+      <w:r>
+        <w:rPr>
+          <w:rFonts w:ascii="Times New Roman" w:hAnsi="Times New Roman" w:cs="Times New Roman"/>
+          <w:color w:val="333333"/>
+          <w:sz w:val="24"/>
+          <w:szCs w:val="24"/>
+          <w:shd w:val="clear" w:color="auto" w:fill="FFFFFF"/>
+        </w:rPr>
+        <w:t>Jason</w:t>
+      </w:r>
+      <w:proofErr w:type="spellEnd"/>
+      <w:r>
+        <w:rPr>
+          <w:rFonts w:ascii="Times New Roman" w:hAnsi="Times New Roman" w:cs="Times New Roman"/>
+          <w:color w:val="333333"/>
+          <w:sz w:val="24"/>
+          <w:szCs w:val="24"/>
+          <w:shd w:val="clear" w:color="auto" w:fill="FFFFFF"/>
+        </w:rPr>
+        <w:t xml:space="preserve"> M. Allen nu a încălcat nicio regulă, pentru că era permisă orice folosință a tehnologiei digitale, iar inteligența artificială este o tehnologie digitală.</w:t>
+      </w:r>
+      <w:r>
+        <w:rPr>
+          <w:rFonts w:ascii="Times New Roman" w:hAnsi="Times New Roman" w:cs="Times New Roman"/>
+          <w:color w:val="333333"/>
+          <w:sz w:val="24"/>
+          <w:szCs w:val="24"/>
+          <w:shd w:val="clear" w:color="auto" w:fill="FFFFFF"/>
+        </w:rPr>
+        <w:t xml:space="preserve"> Iar ce privești modul de creare a operei lui </w:t>
+      </w:r>
+      <w:proofErr w:type="spellStart"/>
+      <w:r>
+        <w:rPr>
+          <w:rFonts w:ascii="Times New Roman" w:hAnsi="Times New Roman" w:cs="Times New Roman"/>
+          <w:color w:val="333333"/>
+          <w:sz w:val="24"/>
+          <w:szCs w:val="24"/>
+          <w:shd w:val="clear" w:color="auto" w:fill="FFFFFF"/>
+        </w:rPr>
+        <w:t>Jason</w:t>
+      </w:r>
+      <w:proofErr w:type="spellEnd"/>
+      <w:r>
+        <w:rPr>
+          <w:rFonts w:ascii="Times New Roman" w:hAnsi="Times New Roman" w:cs="Times New Roman"/>
+          <w:color w:val="333333"/>
+          <w:sz w:val="24"/>
+          <w:szCs w:val="24"/>
+          <w:shd w:val="clear" w:color="auto" w:fill="FFFFFF"/>
+        </w:rPr>
+        <w:t xml:space="preserve">, este faptul că nu a introdus pur și simplu o propoziție care i-a trecut prin cap </w:t>
+      </w:r>
+      <w:r>
+        <w:rPr>
+          <w:rFonts w:ascii="Times New Roman" w:hAnsi="Times New Roman" w:cs="Times New Roman"/>
+          <w:color w:val="333333"/>
+          <w:sz w:val="24"/>
+          <w:szCs w:val="24"/>
+          <w:shd w:val="clear" w:color="auto" w:fill="FFFFFF"/>
+        </w:rPr>
+        <w:t>ș</w:t>
+      </w:r>
+      <w:r>
+        <w:rPr>
+          <w:rFonts w:ascii="Times New Roman" w:hAnsi="Times New Roman" w:cs="Times New Roman"/>
+          <w:color w:val="333333"/>
+          <w:sz w:val="24"/>
+          <w:szCs w:val="24"/>
+          <w:shd w:val="clear" w:color="auto" w:fill="FFFFFF"/>
+        </w:rPr>
+        <w:t xml:space="preserve">i a ieșit o piesa de artă demnă de locul întâi, a trebuit să se gândească, să modifice fiecare parametru până a ieșit opera finală. </w:t>
+      </w:r>
+      <w:r>
+        <w:rPr>
+          <w:rFonts w:ascii="Times New Roman" w:hAnsi="Times New Roman" w:cs="Times New Roman"/>
+          <w:color w:val="333333"/>
+          <w:sz w:val="24"/>
+          <w:szCs w:val="24"/>
+          <w:shd w:val="clear" w:color="auto" w:fill="FFFFFF"/>
+        </w:rPr>
+        <w:lastRenderedPageBreak/>
+        <w:t>Aici mulți oameni nu înțeleg că și asta necesită timp și cunoaștere, nu oricine ar fi câștigat acel premiu</w:t>
+      </w:r>
+      <w:r>
+        <w:rPr>
+          <w:rFonts w:ascii="Times New Roman" w:hAnsi="Times New Roman" w:cs="Times New Roman"/>
+          <w:color w:val="333333"/>
+          <w:sz w:val="24"/>
+          <w:szCs w:val="24"/>
+          <w:shd w:val="clear" w:color="auto" w:fill="FFFFFF"/>
+        </w:rPr>
+        <w:t xml:space="preserve"> cu ajutorul inteligenței artificiale.</w:t>
+      </w:r>
+      <w:r>
+        <w:rPr>
+          <w:rFonts w:ascii="Times New Roman" w:hAnsi="Times New Roman" w:cs="Times New Roman"/>
+          <w:color w:val="333333"/>
+          <w:sz w:val="24"/>
+          <w:szCs w:val="24"/>
+          <w:shd w:val="clear" w:color="auto" w:fill="FFFFFF"/>
+        </w:rPr>
+        <w:t xml:space="preserve"> Când vine vorba de furat job-uri, inteligența artificială nu va reuși prea curând să facă asta, </w:t>
+      </w:r>
+      <w:r>
+        <w:rPr>
+          <w:rFonts w:ascii="Times New Roman" w:hAnsi="Times New Roman" w:cs="Times New Roman"/>
+          <w:color w:val="333333"/>
+          <w:sz w:val="24"/>
+          <w:szCs w:val="24"/>
+          <w:shd w:val="clear" w:color="auto" w:fill="FFFFFF"/>
+        </w:rPr>
+        <w:t>deoarece încă este limitată, produce erori, și trebuie perfecționată de mulți oameni, începând cu cei care au lucrat la crearea ei până la cei care introduc propozițiile.</w:t>
+      </w:r>
+      <w:r>
+        <w:rPr>
+          <w:rFonts w:ascii="Times New Roman" w:hAnsi="Times New Roman" w:cs="Times New Roman"/>
+          <w:color w:val="333333"/>
+          <w:sz w:val="24"/>
+          <w:szCs w:val="24"/>
+          <w:shd w:val="clear" w:color="auto" w:fill="FFFFFF"/>
+        </w:rPr>
+        <w:t xml:space="preserve"> Și chiar dacă se antrenează pe arta altor oameni, ce produce este ceva nou, ceva ce nu a mai fost creat încă</w:t>
+      </w:r>
+      <w:r>
+        <w:rPr>
+          <w:rFonts w:ascii="Times New Roman" w:hAnsi="Times New Roman" w:cs="Times New Roman"/>
+          <w:color w:val="333333"/>
+          <w:sz w:val="24"/>
+          <w:szCs w:val="24"/>
+          <w:shd w:val="clear" w:color="auto" w:fill="FFFFFF"/>
+        </w:rPr>
+        <w:t xml:space="preserve">. </w:t>
+      </w:r>
+      <w:r>
+        <w:rPr>
+          <w:rFonts w:ascii="Times New Roman" w:hAnsi="Times New Roman" w:cs="Times New Roman"/>
+          <w:color w:val="333333"/>
+          <w:sz w:val="24"/>
+          <w:szCs w:val="24"/>
+          <w:shd w:val="clear" w:color="auto" w:fill="FFFFFF"/>
+        </w:rPr>
+        <w:t>Multă lume ar spune că ceea ce creează inteligența artificială nu este artă, și prin definiție ar avea dreptate, dar arta este subiectivă și tot are nevoie de un om care să vină cu ideile, nu poate crea de la sine nimic.</w:t>
+      </w:r>
     </w:p>
     <w:p>
       <w:pPr>
@@ -1040,21 +1772,20 @@
     </w:p>
     <w:sdt>
       <w:sdtPr>
+        <w:rPr>
+          <w:rFonts w:asciiTheme="minorHAnsi" w:eastAsiaTheme="minorHAnsi" w:hAnsiTheme="minorHAnsi" w:cstheme="minorBidi"/>
+          <w:color w:val="auto"/>
+          <w:sz w:val="22"/>
+          <w:szCs w:val="22"/>
+          <w:lang w:val="ro-RO"/>
+        </w:rPr>
         <w:id w:val="1495762833"/>
         <w:docPartObj>
           <w:docPartGallery w:val="Bibliographies"/>
           <w:docPartUnique/>
         </w:docPartObj>
       </w:sdtPr>
-      <w:sdtEndPr>
-        <w:rPr>
-          <w:rFonts w:asciiTheme="minorHAnsi" w:eastAsiaTheme="minorHAnsi" w:hAnsiTheme="minorHAnsi" w:cstheme="minorBidi"/>
-          <w:color w:val="auto"/>
-          <w:sz w:val="22"/>
-          <w:szCs w:val="22"/>
-          <w:lang w:val="ro-RO"/>
-        </w:rPr>
-      </w:sdtEndPr>
+      <w:sdtEndPr/>
       <w:sdtContent>
         <w:p>
           <w:pPr>
@@ -1081,6 +1812,7 @@
             <w:id w:val="-377860728"/>
             <w:bibliography/>
           </w:sdtPr>
+          <w:sdtEndPr/>
           <w:sdtContent>
             <w:p>
               <w:pPr>
@@ -1101,6 +1833,64 @@
               <w:r>
                 <w:fldChar w:fldCharType="separate"/>
               </w:r>
+              <w:r>
+                <w:rPr>
+                  <w:noProof/>
+                </w:rPr>
+                <w:t xml:space="preserve">Abram, C. (2022, Octombrie). </w:t>
+              </w:r>
+              <w:r>
+                <w:rPr>
+                  <w:i/>
+                  <w:iCs/>
+                  <w:noProof/>
+                </w:rPr>
+                <w:t>The REAL fight over AI art</w:t>
+              </w:r>
+              <w:r>
+                <w:rPr>
+                  <w:noProof/>
+                </w:rPr>
+                <w:t>. Preluat de pe https://www.youtube.com/watch?v=NiJeB2NJy1A&amp;list=PLB5_pVetb2rLSG--BzU3meirNikbHbIGl&amp;index=3&amp;t=7s</w:t>
+              </w:r>
+            </w:p>
+            <w:p>
+              <w:pPr>
+                <w:pStyle w:val="Bibliography"/>
+                <w:ind w:left="720" w:hanging="720"/>
+                <w:rPr>
+                  <w:noProof/>
+                </w:rPr>
+              </w:pPr>
+              <w:r>
+                <w:rPr>
+                  <w:noProof/>
+                </w:rPr>
+                <w:t xml:space="preserve">Nanou, E. (2022, Septembrie 17). </w:t>
+              </w:r>
+              <w:r>
+                <w:rPr>
+                  <w:i/>
+                  <w:iCs/>
+                  <w:noProof/>
+                </w:rPr>
+                <w:t>Should AI-Generated Art Be Considered Real Art?</w:t>
+              </w:r>
+              <w:r>
+                <w:rPr>
+                  <w:noProof/>
+                </w:rPr>
+                <w:t xml:space="preserve"> Preluat de pe makeusof: https://www.makeuseof.com/is-ai-generated-art-real-art/</w:t>
+              </w:r>
+            </w:p>
+            <w:p>
+              <w:pPr>
+                <w:pStyle w:val="Bibliography"/>
+                <w:ind w:left="720" w:hanging="720"/>
+                <w:rPr>
+                  <w:noProof/>
+                </w:rPr>
+              </w:pPr>
               <w:r>
                 <w:rPr>
                   <w:noProof/>
@@ -1401,6 +2191,59 @@
       </w:hyperlink>
     </w:p>
   </w:footnote>
+  <w:footnote w:id="4">
+    <w:p>
+      <w:pPr>
+        <w:pStyle w:val="FootnoteText"/>
+      </w:pPr>
+      <w:r>
+        <w:rPr>
+          <w:rStyle w:val="FootnoteReference"/>
+        </w:rPr>
+        <w:footnoteRef/>
+      </w:r>
+      <w:r>
+        <w:t xml:space="preserve"> </w:t>
+      </w:r>
+      <w:r>
+        <w:t xml:space="preserve">The REAL </w:t>
+      </w:r>
+      <w:proofErr w:type="spellStart"/>
+      <w:r>
+        <w:t>fight</w:t>
+      </w:r>
+      <w:proofErr w:type="spellEnd"/>
+      <w:r>
+        <w:t xml:space="preserve"> over AI </w:t>
+      </w:r>
+      <w:proofErr w:type="spellStart"/>
+      <w:r>
+        <w:t>art</w:t>
+      </w:r>
+      <w:proofErr w:type="spellEnd"/>
+      <w:r>
+        <w:rPr>
+          <w:lang w:val="en-US"/>
+        </w:rPr>
+        <w:t xml:space="preserve">: </w:t>
+      </w:r>
+      <w:hyperlink r:id="rId4" w:history="1">
+        <w:r>
+          <w:rPr>
+            <w:rStyle w:val="Hyperlink"/>
+            <w:lang w:val="en-US"/>
+          </w:rPr>
+          <w:t>https://www.youtube.com/watch?v=NiJeB2NJy1A&amp;list=PLB5_pVetb2rLSG--BzU3meirNikbHbIGl&amp;index=3&amp;t=7s</w:t>
+        </w:r>
+      </w:hyperlink>
+      <w:r>
+        <w:rPr>
+          <w:lang w:val="en-US"/>
+        </w:rPr>
+        <w:t xml:space="preserve"> </w:t>
+      </w:r>
+    </w:p>
+  </w:footnote>
 </w:footnotes>
 </file>
 
@@ -1429,7 +2272,7 @@
   <w:abstractNum w:abstractNumId="0" w15:restartNumberingAfterBreak="0">
     <w:nsid w:val="64427162"/>
     <w:multiLevelType w:val="hybridMultilevel"/>
-    <w:tmpl w:val="BF327032"/>
+    <w:tmpl w:val="0CFEAE6C"/>
     <w:lvl w:ilvl="0" w:tplc="04180001">
       <w:start w:val="1"/>
       <w:numFmt w:val="bullet"/>
@@ -1969,7 +2812,6 @@
   <w:style w:type="character" w:default="1" w:styleId="DefaultParagraphFont">
     <w:name w:val="Default Paragraph Font"/>
     <w:uiPriority w:val="1"/>
-    <w:semiHidden/>
     <w:unhideWhenUsed/>
   </w:style>
   <w:style w:type="table" w:default="1" w:styleId="TableNormal">
@@ -2510,11 +3352,53 @@
     <b:URL>https://www.cs.cmu.edu/~mihaib/articole/ai/ai-html.html</b:URL>
     <b:RefOrder>3</b:RefOrder>
   </b:Source>
+  <b:Source>
+    <b:Tag>Cle22</b:Tag>
+    <b:SourceType>InternetSite</b:SourceType>
+    <b:Guid>{E9C1F2D4-38FD-4D51-B758-126DAEBDAD34}</b:Guid>
+    <b:Author>
+      <b:Author>
+        <b:NameList>
+          <b:Person>
+            <b:Last>Abram</b:Last>
+            <b:First>Cleo</b:First>
+          </b:Person>
+        </b:NameList>
+      </b:Author>
+    </b:Author>
+    <b:Title>The REAL fight over AI art</b:Title>
+    <b:Year>2022</b:Year>
+    <b:Month>Octombrie</b:Month>
+    <b:URL>https://www.youtube.com/watch?v=NiJeB2NJy1A&amp;list=PLB5_pVetb2rLSG--BzU3meirNikbHbIGl&amp;index=3&amp;t=7s</b:URL>
+    <b:RefOrder>4</b:RefOrder>
+  </b:Source>
+  <b:Source>
+    <b:Tag>Ele22</b:Tag>
+    <b:SourceType>InternetSite</b:SourceType>
+    <b:Guid>{E283B499-78C0-4EDF-ABC6-9D20248F2DFF}</b:Guid>
+    <b:Author>
+      <b:Author>
+        <b:NameList>
+          <b:Person>
+            <b:Last>Nanou</b:Last>
+            <b:First>Electra</b:First>
+          </b:Person>
+        </b:NameList>
+      </b:Author>
+    </b:Author>
+    <b:Title>Should AI-Generated Art Be Considered Real Art?</b:Title>
+    <b:InternetSiteTitle>makeusof</b:InternetSiteTitle>
+    <b:Year>2022</b:Year>
+    <b:Month>Septembrie</b:Month>
+    <b:Day>17</b:Day>
+    <b:URL>https://www.makeuseof.com/is-ai-generated-art-real-art/</b:URL>
+    <b:RefOrder>5</b:RefOrder>
+  </b:Source>
 </b:Sources>
 </file>
 
 <file path=customXml/itemProps1.xml><?xml version="1.0" encoding="utf-8"?>
-<ds:datastoreItem xmlns:ds="http://schemas.openxmlformats.org/officeDocument/2006/customXml" ds:itemID="{A305D958-481D-41E1-BE8E-63ECBA09895B}">
+<ds:datastoreItem xmlns:ds="http://schemas.openxmlformats.org/officeDocument/2006/customXml" ds:itemID="{C06E6AD4-2403-42B5-9EB4-2558FE9985D1}">
   <ds:schemaRefs>
     <ds:schemaRef ds:uri="http://schemas.openxmlformats.org/officeDocument/2006/bibliography"/>
   </ds:schemaRefs>

</xml_diff>